<commit_message>
docs : Add TID
</commit_message>
<xml_diff>
--- a/Project/docs/일일보고서.docx
+++ b/Project/docs/일일보고서.docx
@@ -2,6 +2,1313 @@
 <file path=word/document.xml><?xml version="1.0" encoding="utf-8"?>
 <w:document xmlns:wpc="http://schemas.microsoft.com/office/word/2010/wordprocessingCanvas" xmlns:cx="http://schemas.microsoft.com/office/drawing/2014/chartex" xmlns:cx1="http://schemas.microsoft.com/office/drawing/2015/9/8/chartex" xmlns:cx2="http://schemas.microsoft.com/office/drawing/2015/10/21/chartex" xmlns:cx3="http://schemas.microsoft.com/office/drawing/2016/5/9/chartex" xmlns:cx4="http://schemas.microsoft.com/office/drawing/2016/5/10/chartex" xmlns:cx5="http://schemas.microsoft.com/office/drawing/2016/5/11/chartex" xmlns:cx6="http://schemas.microsoft.com/office/drawing/2016/5/12/chartex" xmlns:cx7="http://schemas.microsoft.com/office/drawing/2016/5/13/chartex" xmlns:cx8="http://schemas.microsoft.com/office/drawing/2016/5/14/chartex" xmlns:mc="http://schemas.openxmlformats.org/markup-compatibility/2006" xmlns:aink="http://schemas.microsoft.com/office/drawing/2016/ink" xmlns:am3d="http://schemas.microsoft.com/office/drawing/2017/model3d" xmlns:o="urn:schemas-microsoft-com:office:office" xmlns:oel="http://schemas.microsoft.com/office/2019/extlst" xmlns:r="http://schemas.openxmlformats.org/officeDocument/2006/relationships" xmlns:m="http://schemas.openxmlformats.org/officeDocument/2006/math" xmlns:v="urn:schemas-microsoft-com:vml" xmlns:wp14="http://schemas.microsoft.com/office/word/2010/wordprocessingDrawing" xmlns:wp="http://schemas.openxmlformats.org/drawingml/2006/wordprocessingDrawing" xmlns:w10="urn:schemas-microsoft-com:office:word" xmlns:w="http://schemas.openxmlformats.org/wordprocessingml/2006/main" xmlns:w14="http://schemas.microsoft.com/office/word/2010/wordml" xmlns:w15="http://schemas.microsoft.com/office/word/2012/wordml" xmlns:w16cex="http://schemas.microsoft.com/office/word/2018/wordml/cex" xmlns:w16cid="http://schemas.microsoft.com/office/word/2016/wordml/cid" xmlns:w16="http://schemas.microsoft.com/office/word/2018/wordml" xmlns:w16sdtdh="http://schemas.microsoft.com/office/word/2020/wordml/sdtdatahash" xmlns:w16se="http://schemas.microsoft.com/office/word/2015/wordml/symex" xmlns:wpg="http://schemas.microsoft.com/office/word/2010/wordprocessingGroup" xmlns:wpi="http://schemas.microsoft.com/office/word/2010/wordprocessingInk" xmlns:wne="http://schemas.microsoft.com/office/word/2006/wordml" xmlns:wps="http://schemas.microsoft.com/office/word/2010/wordprocessingShape" mc:Ignorable="w14 w15 w16se w16cid w16 w16cex w16sdtdh wp14">
   <w:body>
+    <w:p>
+      <w:pPr>
+        <w:jc w:val="center"/>
+        <w:rPr>
+          <w:rFonts w:ascii="Apple SD Gothic Neo" w:eastAsia="Apple SD Gothic Neo" w:hAnsi="Apple SD Gothic Neo"/>
+          <w:b/>
+          <w:bCs/>
+          <w:sz w:val="44"/>
+          <w:szCs w:val="44"/>
+        </w:rPr>
+      </w:pPr>
+      <w:proofErr w:type="spellStart"/>
+      <w:r>
+        <w:rPr>
+          <w:rFonts w:ascii="Apple SD Gothic Neo" w:eastAsia="Apple SD Gothic Neo" w:hAnsi="Apple SD Gothic Neo" w:hint="eastAsia"/>
+          <w:b/>
+          <w:bCs/>
+          <w:sz w:val="44"/>
+          <w:szCs w:val="44"/>
+        </w:rPr>
+        <w:t>주차별</w:t>
+      </w:r>
+      <w:proofErr w:type="spellEnd"/>
+      <w:r>
+        <w:rPr>
+          <w:rFonts w:ascii="Apple SD Gothic Neo" w:eastAsia="Apple SD Gothic Neo" w:hAnsi="Apple SD Gothic Neo" w:hint="eastAsia"/>
+          <w:b/>
+          <w:bCs/>
+          <w:sz w:val="44"/>
+          <w:szCs w:val="44"/>
+        </w:rPr>
+        <w:t xml:space="preserve"> 작업 계획</w:t>
+      </w:r>
+    </w:p>
+    <w:p>
+      <w:pPr>
+        <w:jc w:val="center"/>
+        <w:rPr>
+          <w:rFonts w:ascii="Apple SD Gothic Neo" w:eastAsia="Apple SD Gothic Neo" w:hAnsi="Apple SD Gothic Neo"/>
+          <w:b/>
+          <w:bCs/>
+          <w:szCs w:val="20"/>
+        </w:rPr>
+      </w:pPr>
+    </w:p>
+    <w:tbl>
+      <w:tblPr>
+        <w:tblStyle w:val="a3"/>
+        <w:tblW w:w="0" w:type="auto"/>
+        <w:tblLayout w:type="fixed"/>
+        <w:tblLook w:val="04A0" w:firstRow="1" w:lastRow="0" w:firstColumn="1" w:lastColumn="0" w:noHBand="0" w:noVBand="1"/>
+      </w:tblPr>
+      <w:tblGrid>
+        <w:gridCol w:w="1271"/>
+        <w:gridCol w:w="1276"/>
+        <w:gridCol w:w="6469"/>
+      </w:tblGrid>
+      <w:tr>
+        <w:tc>
+          <w:tcPr>
+            <w:tcW w:w="1271" w:type="dxa"/>
+            <w:shd w:val="clear" w:color="auto" w:fill="D9D9D9" w:themeFill="background1" w:themeFillShade="D9"/>
+            <w:vAlign w:val="center"/>
+          </w:tcPr>
+          <w:p>
+            <w:pPr>
+              <w:jc w:val="center"/>
+              <w:rPr>
+                <w:rFonts w:ascii="Apple SD Gothic Neo" w:eastAsia="Apple SD Gothic Neo" w:hAnsi="Apple SD Gothic Neo"/>
+                <w:b/>
+                <w:bCs/>
+                <w:color w:val="000000" w:themeColor="text1"/>
+              </w:rPr>
+            </w:pPr>
+            <w:r>
+              <w:rPr>
+                <w:rFonts w:ascii="Apple SD Gothic Neo" w:eastAsia="Apple SD Gothic Neo" w:hAnsi="Apple SD Gothic Neo" w:hint="eastAsia"/>
+                <w:b/>
+                <w:bCs/>
+                <w:color w:val="000000" w:themeColor="text1"/>
+              </w:rPr>
+              <w:t>이름</w:t>
+            </w:r>
+          </w:p>
+        </w:tc>
+        <w:tc>
+          <w:tcPr>
+            <w:tcW w:w="1276" w:type="dxa"/>
+            <w:shd w:val="clear" w:color="auto" w:fill="D9D9D9" w:themeFill="background1" w:themeFillShade="D9"/>
+            <w:vAlign w:val="center"/>
+          </w:tcPr>
+          <w:p>
+            <w:pPr>
+              <w:tabs>
+                <w:tab w:val="left" w:pos="2730"/>
+              </w:tabs>
+              <w:jc w:val="center"/>
+              <w:rPr>
+                <w:rFonts w:ascii="Apple SD Gothic Neo" w:eastAsia="Apple SD Gothic Neo" w:hAnsi="Apple SD Gothic Neo"/>
+                <w:b/>
+                <w:bCs/>
+                <w:color w:val="000000" w:themeColor="text1"/>
+              </w:rPr>
+            </w:pPr>
+            <w:r>
+              <w:rPr>
+                <w:rFonts w:ascii="Apple SD Gothic Neo" w:eastAsia="Apple SD Gothic Neo" w:hAnsi="Apple SD Gothic Neo" w:hint="eastAsia"/>
+                <w:b/>
+                <w:bCs/>
+                <w:color w:val="000000" w:themeColor="text1"/>
+              </w:rPr>
+              <w:t>주차</w:t>
+            </w:r>
+          </w:p>
+        </w:tc>
+        <w:tc>
+          <w:tcPr>
+            <w:tcW w:w="6469" w:type="dxa"/>
+            <w:shd w:val="clear" w:color="auto" w:fill="D9D9D9" w:themeFill="background1" w:themeFillShade="D9"/>
+            <w:vAlign w:val="center"/>
+          </w:tcPr>
+          <w:p>
+            <w:pPr>
+              <w:jc w:val="center"/>
+              <w:rPr>
+                <w:rFonts w:ascii="Apple SD Gothic Neo" w:eastAsia="Apple SD Gothic Neo" w:hAnsi="Apple SD Gothic Neo"/>
+                <w:b/>
+                <w:bCs/>
+                <w:color w:val="000000" w:themeColor="text1"/>
+              </w:rPr>
+            </w:pPr>
+            <w:r>
+              <w:rPr>
+                <w:rFonts w:ascii="Apple SD Gothic Neo" w:eastAsia="Apple SD Gothic Neo" w:hAnsi="Apple SD Gothic Neo" w:hint="eastAsia"/>
+                <w:b/>
+                <w:bCs/>
+                <w:color w:val="000000" w:themeColor="text1"/>
+              </w:rPr>
+              <w:t>작업 계획</w:t>
+            </w:r>
+          </w:p>
+        </w:tc>
+      </w:tr>
+      <w:tr>
+        <w:trPr>
+          <w:trHeight w:val="740"/>
+        </w:trPr>
+        <w:tc>
+          <w:tcPr>
+            <w:tcW w:w="1271" w:type="dxa"/>
+            <w:vMerge w:val="restart"/>
+            <w:shd w:val="clear" w:color="auto" w:fill="D9D9D9" w:themeFill="background1" w:themeFillShade="D9"/>
+            <w:vAlign w:val="center"/>
+          </w:tcPr>
+          <w:p>
+            <w:pPr>
+              <w:jc w:val="center"/>
+              <w:rPr>
+                <w:rFonts w:ascii="Apple SD Gothic Neo" w:eastAsia="Apple SD Gothic Neo" w:hAnsi="Apple SD Gothic Neo"/>
+                <w:b/>
+                <w:bCs/>
+              </w:rPr>
+            </w:pPr>
+            <w:r>
+              <w:rPr>
+                <w:rFonts w:ascii="Apple SD Gothic Neo" w:eastAsia="Apple SD Gothic Neo" w:hAnsi="Apple SD Gothic Neo" w:hint="eastAsia"/>
+                <w:b/>
+                <w:bCs/>
+              </w:rPr>
+              <w:t>안다미로</w:t>
+            </w:r>
+          </w:p>
+        </w:tc>
+        <w:tc>
+          <w:tcPr>
+            <w:tcW w:w="1276" w:type="dxa"/>
+            <w:vAlign w:val="center"/>
+          </w:tcPr>
+          <w:p>
+            <w:pPr>
+              <w:jc w:val="center"/>
+              <w:rPr>
+                <w:rFonts w:asciiTheme="majorEastAsia" w:eastAsiaTheme="majorEastAsia" w:hAnsiTheme="majorEastAsia"/>
+              </w:rPr>
+            </w:pPr>
+            <w:r>
+              <w:rPr>
+                <w:rFonts w:asciiTheme="majorEastAsia" w:eastAsiaTheme="majorEastAsia" w:hAnsiTheme="majorEastAsia" w:hint="eastAsia"/>
+              </w:rPr>
+              <w:t>1주차</w:t>
+            </w:r>
+          </w:p>
+        </w:tc>
+        <w:tc>
+          <w:tcPr>
+            <w:tcW w:w="6469" w:type="dxa"/>
+            <w:vAlign w:val="center"/>
+          </w:tcPr>
+          <w:p>
+            <w:pPr>
+              <w:rPr>
+                <w:rFonts w:ascii="Apple SD Gothic Neo" w:eastAsia="Apple SD Gothic Neo" w:hAnsi="Apple SD Gothic Neo"/>
+              </w:rPr>
+            </w:pPr>
+            <w:r>
+              <w:rPr>
+                <w:rFonts w:ascii="Apple SD Gothic Neo" w:eastAsia="Apple SD Gothic Neo" w:hAnsi="Apple SD Gothic Neo" w:hint="eastAsia"/>
+              </w:rPr>
+              <w:t>검사실 미니서버 구현 (정확한 프로토콜 구현은 추후)</w:t>
+            </w:r>
+          </w:p>
+        </w:tc>
+      </w:tr>
+      <w:tr>
+        <w:trPr>
+          <w:trHeight w:val="740"/>
+        </w:trPr>
+        <w:tc>
+          <w:tcPr>
+            <w:tcW w:w="1271" w:type="dxa"/>
+            <w:vMerge/>
+            <w:shd w:val="clear" w:color="auto" w:fill="D9D9D9" w:themeFill="background1" w:themeFillShade="D9"/>
+            <w:vAlign w:val="center"/>
+          </w:tcPr>
+          <w:p>
+            <w:pPr>
+              <w:jc w:val="center"/>
+              <w:rPr>
+                <w:rFonts w:ascii="Apple SD Gothic Neo" w:eastAsia="Apple SD Gothic Neo" w:hAnsi="Apple SD Gothic Neo"/>
+                <w:b/>
+                <w:bCs/>
+              </w:rPr>
+            </w:pPr>
+          </w:p>
+        </w:tc>
+        <w:tc>
+          <w:tcPr>
+            <w:tcW w:w="1276" w:type="dxa"/>
+            <w:vAlign w:val="center"/>
+          </w:tcPr>
+          <w:p>
+            <w:pPr>
+              <w:jc w:val="center"/>
+              <w:rPr>
+                <w:rFonts w:ascii="Apple SD Gothic Neo" w:eastAsia="Apple SD Gothic Neo" w:hAnsi="Apple SD Gothic Neo"/>
+              </w:rPr>
+            </w:pPr>
+            <w:r>
+              <w:rPr>
+                <w:rFonts w:ascii="Apple SD Gothic Neo" w:eastAsia="Apple SD Gothic Neo" w:hAnsi="Apple SD Gothic Neo" w:hint="eastAsia"/>
+              </w:rPr>
+              <w:t>2주차</w:t>
+            </w:r>
+          </w:p>
+        </w:tc>
+        <w:tc>
+          <w:tcPr>
+            <w:tcW w:w="6469" w:type="dxa"/>
+            <w:vAlign w:val="center"/>
+          </w:tcPr>
+          <w:p>
+            <w:pPr>
+              <w:rPr>
+                <w:rFonts w:ascii="Apple SD Gothic Neo" w:eastAsia="Apple SD Gothic Neo" w:hAnsi="Apple SD Gothic Neo"/>
+              </w:rPr>
+            </w:pPr>
+            <w:r>
+              <w:rPr>
+                <w:rFonts w:ascii="Apple SD Gothic Neo" w:eastAsia="Apple SD Gothic Neo" w:hAnsi="Apple SD Gothic Neo" w:hint="eastAsia"/>
+              </w:rPr>
+              <w:t>촬영 SW 기본기능 구현 (영상 후처리 제외), D</w:t>
+            </w:r>
+            <w:r>
+              <w:rPr>
+                <w:rFonts w:ascii="Apple SD Gothic Neo" w:eastAsia="Apple SD Gothic Neo" w:hAnsi="Apple SD Gothic Neo"/>
+              </w:rPr>
+              <w:t>ICOM</w:t>
+            </w:r>
+            <w:r>
+              <w:rPr>
+                <w:rFonts w:ascii="Apple SD Gothic Neo" w:eastAsia="Apple SD Gothic Neo" w:hAnsi="Apple SD Gothic Neo" w:hint="eastAsia"/>
+              </w:rPr>
+              <w:t xml:space="preserve"> 파일 포</w:t>
+            </w:r>
+            <w:r>
+              <w:rPr>
+                <w:rFonts w:ascii="Apple SD Gothic Neo" w:eastAsia="Apple SD Gothic Neo" w:hAnsi="Apple SD Gothic Neo" w:hint="eastAsia"/>
+              </w:rPr>
+              <w:t xml:space="preserve">맷 </w:t>
+            </w:r>
+            <w:r>
+              <w:rPr>
+                <w:rFonts w:ascii="Apple SD Gothic Neo" w:eastAsia="Apple SD Gothic Neo" w:hAnsi="Apple SD Gothic Neo" w:hint="eastAsia"/>
+              </w:rPr>
+              <w:t>라이브러리 공부</w:t>
+            </w:r>
+          </w:p>
+        </w:tc>
+      </w:tr>
+      <w:tr>
+        <w:trPr>
+          <w:trHeight w:val="740"/>
+        </w:trPr>
+        <w:tc>
+          <w:tcPr>
+            <w:tcW w:w="1271" w:type="dxa"/>
+            <w:vMerge/>
+            <w:shd w:val="clear" w:color="auto" w:fill="D9D9D9" w:themeFill="background1" w:themeFillShade="D9"/>
+            <w:vAlign w:val="center"/>
+          </w:tcPr>
+          <w:p>
+            <w:pPr>
+              <w:jc w:val="center"/>
+              <w:rPr>
+                <w:rFonts w:ascii="Apple SD Gothic Neo" w:eastAsia="Apple SD Gothic Neo" w:hAnsi="Apple SD Gothic Neo"/>
+                <w:b/>
+                <w:bCs/>
+              </w:rPr>
+            </w:pPr>
+          </w:p>
+        </w:tc>
+        <w:tc>
+          <w:tcPr>
+            <w:tcW w:w="1276" w:type="dxa"/>
+            <w:vAlign w:val="center"/>
+          </w:tcPr>
+          <w:p>
+            <w:pPr>
+              <w:jc w:val="center"/>
+              <w:rPr>
+                <w:rFonts w:ascii="Apple SD Gothic Neo" w:eastAsia="Apple SD Gothic Neo" w:hAnsi="Apple SD Gothic Neo"/>
+              </w:rPr>
+            </w:pPr>
+            <w:r>
+              <w:rPr>
+                <w:rFonts w:ascii="Apple SD Gothic Neo" w:eastAsia="Apple SD Gothic Neo" w:hAnsi="Apple SD Gothic Neo" w:hint="eastAsia"/>
+              </w:rPr>
+              <w:t>3주차</w:t>
+            </w:r>
+          </w:p>
+        </w:tc>
+        <w:tc>
+          <w:tcPr>
+            <w:tcW w:w="6469" w:type="dxa"/>
+            <w:vAlign w:val="center"/>
+          </w:tcPr>
+          <w:p>
+            <w:pPr>
+              <w:rPr>
+                <w:rFonts w:ascii="Apple SD Gothic Neo" w:eastAsia="Apple SD Gothic Neo" w:hAnsi="Apple SD Gothic Neo"/>
+              </w:rPr>
+            </w:pPr>
+            <w:r>
+              <w:rPr>
+                <w:rFonts w:ascii="Apple SD Gothic Neo" w:eastAsia="Apple SD Gothic Neo" w:hAnsi="Apple SD Gothic Neo" w:hint="eastAsia"/>
+              </w:rPr>
+              <w:t>영상 후처리 구현 (파노라마 영상 제작), D</w:t>
+            </w:r>
+            <w:r>
+              <w:rPr>
+                <w:rFonts w:ascii="Apple SD Gothic Neo" w:eastAsia="Apple SD Gothic Neo" w:hAnsi="Apple SD Gothic Neo"/>
+              </w:rPr>
+              <w:t>ICOM</w:t>
+            </w:r>
+            <w:r>
+              <w:rPr>
+                <w:rFonts w:ascii="Apple SD Gothic Neo" w:eastAsia="Apple SD Gothic Neo" w:hAnsi="Apple SD Gothic Neo" w:hint="eastAsia"/>
+              </w:rPr>
+              <w:t xml:space="preserve"> 파일 포맷 라이브러리 적용</w:t>
+            </w:r>
+          </w:p>
+        </w:tc>
+      </w:tr>
+      <w:tr>
+        <w:trPr>
+          <w:trHeight w:val="740"/>
+        </w:trPr>
+        <w:tc>
+          <w:tcPr>
+            <w:tcW w:w="1271" w:type="dxa"/>
+            <w:vMerge/>
+            <w:shd w:val="clear" w:color="auto" w:fill="D9D9D9" w:themeFill="background1" w:themeFillShade="D9"/>
+            <w:vAlign w:val="center"/>
+          </w:tcPr>
+          <w:p>
+            <w:pPr>
+              <w:jc w:val="center"/>
+              <w:rPr>
+                <w:rFonts w:ascii="Apple SD Gothic Neo" w:eastAsia="Apple SD Gothic Neo" w:hAnsi="Apple SD Gothic Neo"/>
+                <w:b/>
+                <w:bCs/>
+              </w:rPr>
+            </w:pPr>
+          </w:p>
+        </w:tc>
+        <w:tc>
+          <w:tcPr>
+            <w:tcW w:w="1276" w:type="dxa"/>
+            <w:vAlign w:val="center"/>
+          </w:tcPr>
+          <w:p>
+            <w:pPr>
+              <w:jc w:val="center"/>
+              <w:rPr>
+                <w:rFonts w:ascii="Apple SD Gothic Neo" w:eastAsia="Apple SD Gothic Neo" w:hAnsi="Apple SD Gothic Neo"/>
+              </w:rPr>
+            </w:pPr>
+            <w:r>
+              <w:rPr>
+                <w:rFonts w:ascii="Apple SD Gothic Neo" w:eastAsia="Apple SD Gothic Neo" w:hAnsi="Apple SD Gothic Neo" w:hint="eastAsia"/>
+              </w:rPr>
+              <w:t>4주차</w:t>
+            </w:r>
+          </w:p>
+        </w:tc>
+        <w:tc>
+          <w:tcPr>
+            <w:tcW w:w="6469" w:type="dxa"/>
+            <w:vAlign w:val="center"/>
+          </w:tcPr>
+          <w:p>
+            <w:pPr>
+              <w:rPr>
+                <w:rFonts w:ascii="Apple SD Gothic Neo" w:eastAsia="Apple SD Gothic Neo" w:hAnsi="Apple SD Gothic Neo"/>
+              </w:rPr>
+            </w:pPr>
+            <w:r>
+              <w:rPr>
+                <w:rFonts w:ascii="Apple SD Gothic Neo" w:eastAsia="Apple SD Gothic Neo" w:hAnsi="Apple SD Gothic Neo" w:hint="eastAsia"/>
+              </w:rPr>
+              <w:t>프로토콜 수정 및 예외처리</w:t>
+            </w:r>
+          </w:p>
+        </w:tc>
+      </w:tr>
+      <w:tr>
+        <w:trPr>
+          <w:trHeight w:val="740"/>
+        </w:trPr>
+        <w:tc>
+          <w:tcPr>
+            <w:tcW w:w="1271" w:type="dxa"/>
+            <w:vMerge w:val="restart"/>
+            <w:shd w:val="clear" w:color="auto" w:fill="D9D9D9" w:themeFill="background1" w:themeFillShade="D9"/>
+            <w:vAlign w:val="center"/>
+          </w:tcPr>
+          <w:p>
+            <w:pPr>
+              <w:jc w:val="center"/>
+              <w:rPr>
+                <w:rFonts w:ascii="Apple SD Gothic Neo" w:eastAsia="Apple SD Gothic Neo" w:hAnsi="Apple SD Gothic Neo"/>
+                <w:b/>
+                <w:bCs/>
+              </w:rPr>
+            </w:pPr>
+            <w:r>
+              <w:rPr>
+                <w:rFonts w:ascii="Apple SD Gothic Neo" w:eastAsia="Apple SD Gothic Neo" w:hAnsi="Apple SD Gothic Neo" w:hint="eastAsia"/>
+                <w:b/>
+                <w:bCs/>
+              </w:rPr>
+              <w:t>김유선</w:t>
+            </w:r>
+          </w:p>
+        </w:tc>
+        <w:tc>
+          <w:tcPr>
+            <w:tcW w:w="1276" w:type="dxa"/>
+            <w:vAlign w:val="center"/>
+          </w:tcPr>
+          <w:p>
+            <w:pPr>
+              <w:jc w:val="center"/>
+              <w:rPr>
+                <w:rFonts w:ascii="Apple SD Gothic Neo" w:eastAsia="Apple SD Gothic Neo" w:hAnsi="Apple SD Gothic Neo"/>
+              </w:rPr>
+            </w:pPr>
+            <w:r>
+              <w:rPr>
+                <w:rFonts w:ascii="Apple SD Gothic Neo" w:eastAsia="Apple SD Gothic Neo" w:hAnsi="Apple SD Gothic Neo" w:hint="eastAsia"/>
+              </w:rPr>
+              <w:t>1주차</w:t>
+            </w:r>
+          </w:p>
+        </w:tc>
+        <w:tc>
+          <w:tcPr>
+            <w:tcW w:w="6469" w:type="dxa"/>
+            <w:vAlign w:val="center"/>
+          </w:tcPr>
+          <w:p>
+            <w:pPr>
+              <w:rPr>
+                <w:rFonts w:ascii="Apple SD Gothic Neo" w:eastAsia="Apple SD Gothic Neo" w:hAnsi="Apple SD Gothic Neo"/>
+              </w:rPr>
+            </w:pPr>
+            <w:r>
+              <w:rPr>
+                <w:rFonts w:ascii="Apple SD Gothic Neo" w:eastAsia="Apple SD Gothic Neo" w:hAnsi="Apple SD Gothic Neo" w:hint="eastAsia"/>
+              </w:rPr>
+              <w:t>PACS 디자인 설계 및 ERD 정리, 메인 서버 구현</w:t>
+            </w:r>
+          </w:p>
+        </w:tc>
+      </w:tr>
+      <w:tr>
+        <w:trPr>
+          <w:trHeight w:val="740"/>
+        </w:trPr>
+        <w:tc>
+          <w:tcPr>
+            <w:tcW w:w="1271" w:type="dxa"/>
+            <w:vMerge/>
+            <w:shd w:val="clear" w:color="auto" w:fill="D9D9D9" w:themeFill="background1" w:themeFillShade="D9"/>
+            <w:vAlign w:val="center"/>
+          </w:tcPr>
+          <w:p>
+            <w:pPr>
+              <w:jc w:val="center"/>
+              <w:rPr>
+                <w:rFonts w:ascii="Apple SD Gothic Neo" w:eastAsia="Apple SD Gothic Neo" w:hAnsi="Apple SD Gothic Neo"/>
+                <w:b/>
+                <w:bCs/>
+              </w:rPr>
+            </w:pPr>
+          </w:p>
+        </w:tc>
+        <w:tc>
+          <w:tcPr>
+            <w:tcW w:w="1276" w:type="dxa"/>
+            <w:vAlign w:val="center"/>
+          </w:tcPr>
+          <w:p>
+            <w:pPr>
+              <w:jc w:val="center"/>
+              <w:rPr>
+                <w:rFonts w:ascii="Apple SD Gothic Neo" w:eastAsia="Apple SD Gothic Neo" w:hAnsi="Apple SD Gothic Neo"/>
+              </w:rPr>
+            </w:pPr>
+            <w:r>
+              <w:rPr>
+                <w:rFonts w:ascii="Apple SD Gothic Neo" w:eastAsia="Apple SD Gothic Neo" w:hAnsi="Apple SD Gothic Neo" w:hint="eastAsia"/>
+              </w:rPr>
+              <w:t>2주차</w:t>
+            </w:r>
+          </w:p>
+        </w:tc>
+        <w:tc>
+          <w:tcPr>
+            <w:tcW w:w="6469" w:type="dxa"/>
+            <w:vAlign w:val="center"/>
+          </w:tcPr>
+          <w:p>
+            <w:pPr>
+              <w:rPr>
+                <w:rFonts w:ascii="Apple SD Gothic Neo" w:eastAsia="Apple SD Gothic Neo" w:hAnsi="Apple SD Gothic Neo"/>
+              </w:rPr>
+            </w:pPr>
+            <w:r>
+              <w:rPr>
+                <w:rFonts w:ascii="Apple SD Gothic Neo" w:eastAsia="Apple SD Gothic Neo" w:hAnsi="Apple SD Gothic Neo" w:hint="eastAsia"/>
+              </w:rPr>
+              <w:t>DB 구현(환자정보, 의사정보, 이미지정보, 진료기록 테이블 생성)</w:t>
+            </w:r>
+          </w:p>
+        </w:tc>
+      </w:tr>
+      <w:tr>
+        <w:trPr>
+          <w:trHeight w:val="740"/>
+        </w:trPr>
+        <w:tc>
+          <w:tcPr>
+            <w:tcW w:w="1271" w:type="dxa"/>
+            <w:vMerge/>
+            <w:shd w:val="clear" w:color="auto" w:fill="D9D9D9" w:themeFill="background1" w:themeFillShade="D9"/>
+            <w:vAlign w:val="center"/>
+          </w:tcPr>
+          <w:p>
+            <w:pPr>
+              <w:jc w:val="center"/>
+              <w:rPr>
+                <w:rFonts w:ascii="Apple SD Gothic Neo" w:eastAsia="Apple SD Gothic Neo" w:hAnsi="Apple SD Gothic Neo"/>
+                <w:b/>
+                <w:bCs/>
+              </w:rPr>
+            </w:pPr>
+          </w:p>
+        </w:tc>
+        <w:tc>
+          <w:tcPr>
+            <w:tcW w:w="1276" w:type="dxa"/>
+            <w:vAlign w:val="center"/>
+          </w:tcPr>
+          <w:p>
+            <w:pPr>
+              <w:jc w:val="center"/>
+              <w:rPr>
+                <w:rFonts w:ascii="Apple SD Gothic Neo" w:eastAsia="Apple SD Gothic Neo" w:hAnsi="Apple SD Gothic Neo"/>
+              </w:rPr>
+            </w:pPr>
+            <w:r>
+              <w:rPr>
+                <w:rFonts w:ascii="Apple SD Gothic Neo" w:eastAsia="Apple SD Gothic Neo" w:hAnsi="Apple SD Gothic Neo" w:hint="eastAsia"/>
+              </w:rPr>
+              <w:t>3주차</w:t>
+            </w:r>
+          </w:p>
+        </w:tc>
+        <w:tc>
+          <w:tcPr>
+            <w:tcW w:w="6469" w:type="dxa"/>
+            <w:vAlign w:val="center"/>
+          </w:tcPr>
+          <w:p>
+            <w:pPr>
+              <w:rPr>
+                <w:rFonts w:ascii="Apple SD Gothic Neo" w:eastAsia="Apple SD Gothic Neo" w:hAnsi="Apple SD Gothic Neo"/>
+              </w:rPr>
+            </w:pPr>
+            <w:r>
+              <w:rPr>
+                <w:rFonts w:ascii="Apple SD Gothic Neo" w:eastAsia="Apple SD Gothic Neo" w:hAnsi="Apple SD Gothic Neo" w:hint="eastAsia"/>
+              </w:rPr>
+              <w:t>DB 구현(각 모듈과 DB 연동)</w:t>
+            </w:r>
+          </w:p>
+        </w:tc>
+      </w:tr>
+      <w:tr>
+        <w:trPr>
+          <w:trHeight w:val="740"/>
+        </w:trPr>
+        <w:tc>
+          <w:tcPr>
+            <w:tcW w:w="1271" w:type="dxa"/>
+            <w:vMerge/>
+            <w:shd w:val="clear" w:color="auto" w:fill="D9D9D9" w:themeFill="background1" w:themeFillShade="D9"/>
+            <w:vAlign w:val="center"/>
+          </w:tcPr>
+          <w:p>
+            <w:pPr>
+              <w:jc w:val="center"/>
+              <w:rPr>
+                <w:rFonts w:ascii="Apple SD Gothic Neo" w:eastAsia="Apple SD Gothic Neo" w:hAnsi="Apple SD Gothic Neo"/>
+                <w:b/>
+                <w:bCs/>
+              </w:rPr>
+            </w:pPr>
+          </w:p>
+        </w:tc>
+        <w:tc>
+          <w:tcPr>
+            <w:tcW w:w="1276" w:type="dxa"/>
+            <w:vAlign w:val="center"/>
+          </w:tcPr>
+          <w:p>
+            <w:pPr>
+              <w:jc w:val="center"/>
+              <w:rPr>
+                <w:rFonts w:ascii="Apple SD Gothic Neo" w:eastAsia="Apple SD Gothic Neo" w:hAnsi="Apple SD Gothic Neo"/>
+              </w:rPr>
+            </w:pPr>
+            <w:r>
+              <w:rPr>
+                <w:rFonts w:ascii="Apple SD Gothic Neo" w:eastAsia="Apple SD Gothic Neo" w:hAnsi="Apple SD Gothic Neo" w:hint="eastAsia"/>
+              </w:rPr>
+              <w:t>4주차</w:t>
+            </w:r>
+          </w:p>
+        </w:tc>
+        <w:tc>
+          <w:tcPr>
+            <w:tcW w:w="6469" w:type="dxa"/>
+            <w:vAlign w:val="center"/>
+          </w:tcPr>
+          <w:p>
+            <w:pPr>
+              <w:rPr>
+                <w:rFonts w:ascii="Apple SD Gothic Neo" w:eastAsia="Apple SD Gothic Neo" w:hAnsi="Apple SD Gothic Neo"/>
+              </w:rPr>
+            </w:pPr>
+            <w:r>
+              <w:rPr>
+                <w:rFonts w:ascii="Apple SD Gothic Neo" w:eastAsia="Apple SD Gothic Neo" w:hAnsi="Apple SD Gothic Neo" w:hint="eastAsia"/>
+              </w:rPr>
+              <w:t>환자관리 SW 구현(환자 관리, 예약 관리, 대기 및 진료 인원 관리, 환자 검색, 환자 정보 확인, 환자 관련 이미지 확인)</w:t>
+            </w:r>
+          </w:p>
+        </w:tc>
+      </w:tr>
+      <w:tr>
+        <w:trPr>
+          <w:trHeight w:val="740"/>
+        </w:trPr>
+        <w:tc>
+          <w:tcPr>
+            <w:tcW w:w="1271" w:type="dxa"/>
+            <w:vMerge w:val="restart"/>
+            <w:shd w:val="clear" w:color="auto" w:fill="D9D9D9" w:themeFill="background1" w:themeFillShade="D9"/>
+            <w:vAlign w:val="center"/>
+          </w:tcPr>
+          <w:p>
+            <w:pPr>
+              <w:jc w:val="center"/>
+              <w:rPr>
+                <w:rFonts w:ascii="Apple SD Gothic Neo" w:eastAsia="Apple SD Gothic Neo" w:hAnsi="Apple SD Gothic Neo"/>
+                <w:b/>
+                <w:bCs/>
+              </w:rPr>
+            </w:pPr>
+            <w:r>
+              <w:rPr>
+                <w:rFonts w:ascii="Apple SD Gothic Neo" w:eastAsia="Apple SD Gothic Neo" w:hAnsi="Apple SD Gothic Neo" w:hint="eastAsia"/>
+                <w:b/>
+                <w:bCs/>
+              </w:rPr>
+              <w:t>박병규</w:t>
+            </w:r>
+          </w:p>
+        </w:tc>
+        <w:tc>
+          <w:tcPr>
+            <w:tcW w:w="1276" w:type="dxa"/>
+            <w:vAlign w:val="center"/>
+          </w:tcPr>
+          <w:p>
+            <w:pPr>
+              <w:jc w:val="center"/>
+              <w:rPr>
+                <w:rFonts w:ascii="Apple SD Gothic Neo" w:eastAsia="Apple SD Gothic Neo" w:hAnsi="Apple SD Gothic Neo"/>
+              </w:rPr>
+            </w:pPr>
+            <w:r>
+              <w:rPr>
+                <w:rFonts w:ascii="Apple SD Gothic Neo" w:eastAsia="Apple SD Gothic Neo" w:hAnsi="Apple SD Gothic Neo" w:hint="eastAsia"/>
+              </w:rPr>
+              <w:t>1주차</w:t>
+            </w:r>
+          </w:p>
+        </w:tc>
+        <w:tc>
+          <w:tcPr>
+            <w:tcW w:w="6469" w:type="dxa"/>
+            <w:vAlign w:val="center"/>
+          </w:tcPr>
+          <w:p>
+            <w:pPr>
+              <w:rPr>
+                <w:rFonts w:ascii="Apple SD Gothic Neo" w:eastAsia="Apple SD Gothic Neo" w:hAnsi="Apple SD Gothic Neo"/>
+              </w:rPr>
+            </w:pPr>
+            <w:r>
+              <w:rPr>
+                <w:rFonts w:ascii="Apple SD Gothic Neo" w:eastAsia="Apple SD Gothic Neo" w:hAnsi="Apple SD Gothic Neo" w:hint="eastAsia"/>
+              </w:rPr>
+              <w:t>V</w:t>
+            </w:r>
+            <w:r>
+              <w:rPr>
+                <w:rFonts w:ascii="Apple SD Gothic Neo" w:eastAsia="Apple SD Gothic Neo" w:hAnsi="Apple SD Gothic Neo"/>
+              </w:rPr>
+              <w:t>TK</w:t>
+            </w:r>
+            <w:r>
+              <w:rPr>
+                <w:rFonts w:ascii="Apple SD Gothic Neo" w:eastAsia="Apple SD Gothic Neo" w:hAnsi="Apple SD Gothic Neo" w:hint="eastAsia"/>
+              </w:rPr>
+              <w:t xml:space="preserve"> 디버그/릴리즈 qt 연동 및 기초모델링 구현</w:t>
+            </w:r>
+          </w:p>
+        </w:tc>
+      </w:tr>
+      <w:tr>
+        <w:trPr>
+          <w:trHeight w:val="740"/>
+        </w:trPr>
+        <w:tc>
+          <w:tcPr>
+            <w:tcW w:w="1271" w:type="dxa"/>
+            <w:vMerge/>
+            <w:shd w:val="clear" w:color="auto" w:fill="D9D9D9" w:themeFill="background1" w:themeFillShade="D9"/>
+            <w:vAlign w:val="center"/>
+          </w:tcPr>
+          <w:p>
+            <w:pPr>
+              <w:jc w:val="center"/>
+              <w:rPr>
+                <w:rFonts w:ascii="Apple SD Gothic Neo" w:eastAsia="Apple SD Gothic Neo" w:hAnsi="Apple SD Gothic Neo"/>
+                <w:b/>
+                <w:bCs/>
+              </w:rPr>
+            </w:pPr>
+          </w:p>
+        </w:tc>
+        <w:tc>
+          <w:tcPr>
+            <w:tcW w:w="1276" w:type="dxa"/>
+            <w:vAlign w:val="center"/>
+          </w:tcPr>
+          <w:p>
+            <w:pPr>
+              <w:jc w:val="center"/>
+              <w:rPr>
+                <w:rFonts w:ascii="Apple SD Gothic Neo" w:eastAsia="Apple SD Gothic Neo" w:hAnsi="Apple SD Gothic Neo"/>
+              </w:rPr>
+            </w:pPr>
+            <w:r>
+              <w:rPr>
+                <w:rFonts w:ascii="Apple SD Gothic Neo" w:eastAsia="Apple SD Gothic Neo" w:hAnsi="Apple SD Gothic Neo" w:hint="eastAsia"/>
+              </w:rPr>
+              <w:t>2주차</w:t>
+            </w:r>
+          </w:p>
+        </w:tc>
+        <w:tc>
+          <w:tcPr>
+            <w:tcW w:w="6469" w:type="dxa"/>
+            <w:vAlign w:val="center"/>
+          </w:tcPr>
+          <w:p>
+            <w:pPr>
+              <w:rPr>
+                <w:rFonts w:ascii="Apple SD Gothic Neo" w:eastAsia="Apple SD Gothic Neo" w:hAnsi="Apple SD Gothic Neo"/>
+              </w:rPr>
+            </w:pPr>
+            <w:r>
+              <w:rPr>
+                <w:rFonts w:ascii="Apple SD Gothic Neo" w:eastAsia="Apple SD Gothic Neo" w:hAnsi="Apple SD Gothic Neo" w:hint="eastAsia"/>
+              </w:rPr>
+              <w:t>상하, 회전, 좌우 모션 구현 및 버튼 연동</w:t>
+            </w:r>
+          </w:p>
+        </w:tc>
+      </w:tr>
+      <w:tr>
+        <w:trPr>
+          <w:trHeight w:val="740"/>
+        </w:trPr>
+        <w:tc>
+          <w:tcPr>
+            <w:tcW w:w="1271" w:type="dxa"/>
+            <w:vMerge/>
+            <w:shd w:val="clear" w:color="auto" w:fill="D9D9D9" w:themeFill="background1" w:themeFillShade="D9"/>
+            <w:vAlign w:val="center"/>
+          </w:tcPr>
+          <w:p>
+            <w:pPr>
+              <w:jc w:val="center"/>
+              <w:rPr>
+                <w:rFonts w:ascii="Apple SD Gothic Neo" w:eastAsia="Apple SD Gothic Neo" w:hAnsi="Apple SD Gothic Neo"/>
+                <w:b/>
+                <w:bCs/>
+              </w:rPr>
+            </w:pPr>
+          </w:p>
+        </w:tc>
+        <w:tc>
+          <w:tcPr>
+            <w:tcW w:w="1276" w:type="dxa"/>
+            <w:vAlign w:val="center"/>
+          </w:tcPr>
+          <w:p>
+            <w:pPr>
+              <w:jc w:val="center"/>
+              <w:rPr>
+                <w:rFonts w:ascii="Apple SD Gothic Neo" w:eastAsia="Apple SD Gothic Neo" w:hAnsi="Apple SD Gothic Neo"/>
+              </w:rPr>
+            </w:pPr>
+            <w:r>
+              <w:rPr>
+                <w:rFonts w:ascii="Apple SD Gothic Neo" w:eastAsia="Apple SD Gothic Neo" w:hAnsi="Apple SD Gothic Neo" w:hint="eastAsia"/>
+              </w:rPr>
+              <w:t>3주차</w:t>
+            </w:r>
+          </w:p>
+        </w:tc>
+        <w:tc>
+          <w:tcPr>
+            <w:tcW w:w="6469" w:type="dxa"/>
+            <w:vAlign w:val="center"/>
+          </w:tcPr>
+          <w:p>
+            <w:pPr>
+              <w:rPr>
+                <w:rFonts w:ascii="Apple SD Gothic Neo" w:eastAsia="Apple SD Gothic Neo" w:hAnsi="Apple SD Gothic Neo"/>
+              </w:rPr>
+            </w:pPr>
+            <w:r>
+              <w:rPr>
+                <w:rFonts w:ascii="Apple SD Gothic Neo" w:eastAsia="Apple SD Gothic Neo" w:hAnsi="Apple SD Gothic Neo" w:hint="eastAsia"/>
+              </w:rPr>
+              <w:t>모션에 따른 Raw image 전송, 전송</w:t>
+            </w:r>
+            <w:r>
+              <w:rPr>
+                <w:rFonts w:ascii="Apple SD Gothic Neo" w:eastAsia="Apple SD Gothic Neo" w:hAnsi="Apple SD Gothic Neo" w:hint="eastAsia"/>
+              </w:rPr>
+              <w:t xml:space="preserve"> </w:t>
+            </w:r>
+            <w:r>
+              <w:rPr>
+                <w:rFonts w:ascii="Apple SD Gothic Neo" w:eastAsia="Apple SD Gothic Neo" w:hAnsi="Apple SD Gothic Neo" w:hint="eastAsia"/>
+              </w:rPr>
+              <w:t>중 이미지 표시, 모델링 완성</w:t>
+            </w:r>
+          </w:p>
+        </w:tc>
+      </w:tr>
+      <w:tr>
+        <w:trPr>
+          <w:trHeight w:val="740"/>
+        </w:trPr>
+        <w:tc>
+          <w:tcPr>
+            <w:tcW w:w="1271" w:type="dxa"/>
+            <w:vMerge/>
+            <w:shd w:val="clear" w:color="auto" w:fill="D9D9D9" w:themeFill="background1" w:themeFillShade="D9"/>
+            <w:vAlign w:val="center"/>
+          </w:tcPr>
+          <w:p>
+            <w:pPr>
+              <w:jc w:val="center"/>
+              <w:rPr>
+                <w:rFonts w:ascii="Apple SD Gothic Neo" w:eastAsia="Apple SD Gothic Neo" w:hAnsi="Apple SD Gothic Neo"/>
+                <w:b/>
+                <w:bCs/>
+              </w:rPr>
+            </w:pPr>
+          </w:p>
+        </w:tc>
+        <w:tc>
+          <w:tcPr>
+            <w:tcW w:w="1276" w:type="dxa"/>
+            <w:vAlign w:val="center"/>
+          </w:tcPr>
+          <w:p>
+            <w:pPr>
+              <w:jc w:val="center"/>
+              <w:rPr>
+                <w:rFonts w:ascii="Apple SD Gothic Neo" w:eastAsia="Apple SD Gothic Neo" w:hAnsi="Apple SD Gothic Neo"/>
+              </w:rPr>
+            </w:pPr>
+            <w:r>
+              <w:rPr>
+                <w:rFonts w:ascii="Apple SD Gothic Neo" w:eastAsia="Apple SD Gothic Neo" w:hAnsi="Apple SD Gothic Neo" w:hint="eastAsia"/>
+              </w:rPr>
+              <w:t>4주차</w:t>
+            </w:r>
+          </w:p>
+        </w:tc>
+        <w:tc>
+          <w:tcPr>
+            <w:tcW w:w="6469" w:type="dxa"/>
+            <w:vAlign w:val="center"/>
+          </w:tcPr>
+          <w:p>
+            <w:pPr>
+              <w:rPr>
+                <w:rFonts w:ascii="Apple SD Gothic Neo" w:eastAsia="Apple SD Gothic Neo" w:hAnsi="Apple SD Gothic Neo"/>
+              </w:rPr>
+            </w:pPr>
+            <w:r>
+              <w:rPr>
+                <w:rFonts w:ascii="Apple SD Gothic Neo" w:eastAsia="Apple SD Gothic Neo" w:hAnsi="Apple SD Gothic Neo" w:hint="eastAsia"/>
+              </w:rPr>
+              <w:t>로그 구현, 모션 및 전송 타이밍 일치 검사</w:t>
+            </w:r>
+          </w:p>
+        </w:tc>
+      </w:tr>
+      <w:tr>
+        <w:trPr>
+          <w:trHeight w:val="740"/>
+        </w:trPr>
+        <w:tc>
+          <w:tcPr>
+            <w:tcW w:w="1271" w:type="dxa"/>
+            <w:vMerge w:val="restart"/>
+            <w:shd w:val="clear" w:color="auto" w:fill="D9D9D9" w:themeFill="background1" w:themeFillShade="D9"/>
+            <w:vAlign w:val="center"/>
+          </w:tcPr>
+          <w:p>
+            <w:pPr>
+              <w:jc w:val="center"/>
+              <w:rPr>
+                <w:rFonts w:ascii="Apple SD Gothic Neo" w:eastAsia="Apple SD Gothic Neo" w:hAnsi="Apple SD Gothic Neo"/>
+                <w:b/>
+                <w:bCs/>
+              </w:rPr>
+            </w:pPr>
+            <w:r>
+              <w:rPr>
+                <w:rFonts w:ascii="Apple SD Gothic Neo" w:eastAsia="Apple SD Gothic Neo" w:hAnsi="Apple SD Gothic Neo" w:hint="eastAsia"/>
+                <w:b/>
+                <w:bCs/>
+              </w:rPr>
+              <w:t>이정연</w:t>
+            </w:r>
+          </w:p>
+        </w:tc>
+        <w:tc>
+          <w:tcPr>
+            <w:tcW w:w="1276" w:type="dxa"/>
+            <w:vAlign w:val="center"/>
+          </w:tcPr>
+          <w:p>
+            <w:pPr>
+              <w:jc w:val="center"/>
+              <w:rPr>
+                <w:rFonts w:ascii="Apple SD Gothic Neo" w:eastAsia="Apple SD Gothic Neo" w:hAnsi="Apple SD Gothic Neo"/>
+              </w:rPr>
+            </w:pPr>
+            <w:r>
+              <w:rPr>
+                <w:rFonts w:ascii="Apple SD Gothic Neo" w:eastAsia="Apple SD Gothic Neo" w:hAnsi="Apple SD Gothic Neo" w:hint="eastAsia"/>
+              </w:rPr>
+              <w:t>1주차</w:t>
+            </w:r>
+          </w:p>
+        </w:tc>
+        <w:tc>
+          <w:tcPr>
+            <w:tcW w:w="6469" w:type="dxa"/>
+            <w:vAlign w:val="center"/>
+          </w:tcPr>
+          <w:p>
+            <w:pPr>
+              <w:rPr>
+                <w:rFonts w:ascii="Apple SD Gothic Neo" w:eastAsia="Apple SD Gothic Neo" w:hAnsi="Apple SD Gothic Neo"/>
+              </w:rPr>
+            </w:pPr>
+            <w:r>
+              <w:rPr>
+                <w:rFonts w:ascii="Apple SD Gothic Neo" w:eastAsia="Apple SD Gothic Neo" w:hAnsi="Apple SD Gothic Neo" w:hint="eastAsia"/>
+              </w:rPr>
+              <w:t>대략적인 UI 설계 및 영상 뷰어 SW 구현</w:t>
+            </w:r>
+          </w:p>
+          <w:p>
+            <w:pPr>
+              <w:rPr>
+                <w:rFonts w:ascii="Apple SD Gothic Neo" w:eastAsia="Apple SD Gothic Neo" w:hAnsi="Apple SD Gothic Neo"/>
+              </w:rPr>
+            </w:pPr>
+            <w:r>
+              <w:rPr>
+                <w:rFonts w:ascii="Apple SD Gothic Neo" w:eastAsia="Apple SD Gothic Neo" w:hAnsi="Apple SD Gothic Neo" w:hint="eastAsia"/>
+              </w:rPr>
+              <w:t xml:space="preserve">(이미지 불러오기, 줌인, </w:t>
+            </w:r>
+            <w:proofErr w:type="spellStart"/>
+            <w:r>
+              <w:rPr>
+                <w:rFonts w:ascii="Apple SD Gothic Neo" w:eastAsia="Apple SD Gothic Neo" w:hAnsi="Apple SD Gothic Neo" w:hint="eastAsia"/>
+              </w:rPr>
+              <w:t>줌아웃</w:t>
+            </w:r>
+            <w:proofErr w:type="spellEnd"/>
+            <w:r>
+              <w:rPr>
+                <w:rFonts w:ascii="Apple SD Gothic Neo" w:eastAsia="Apple SD Gothic Neo" w:hAnsi="Apple SD Gothic Neo" w:hint="eastAsia"/>
+              </w:rPr>
+              <w:t xml:space="preserve">, </w:t>
+            </w:r>
+            <w:proofErr w:type="spellStart"/>
+            <w:r>
+              <w:rPr>
+                <w:rFonts w:ascii="Apple SD Gothic Neo" w:eastAsia="Apple SD Gothic Neo" w:hAnsi="Apple SD Gothic Neo" w:hint="eastAsia"/>
+              </w:rPr>
+              <w:t>브러쉬</w:t>
+            </w:r>
+            <w:proofErr w:type="spellEnd"/>
+            <w:r>
+              <w:rPr>
+                <w:rFonts w:ascii="Apple SD Gothic Neo" w:eastAsia="Apple SD Gothic Neo" w:hAnsi="Apple SD Gothic Neo" w:hint="eastAsia"/>
+              </w:rPr>
+              <w:t xml:space="preserve"> </w:t>
+            </w:r>
+            <w:r>
+              <w:rPr>
+                <w:rFonts w:ascii="Apple SD Gothic Neo" w:eastAsia="Apple SD Gothic Neo" w:hAnsi="Apple SD Gothic Neo" w:hint="eastAsia"/>
+              </w:rPr>
+              <w:t>등)</w:t>
+            </w:r>
+          </w:p>
+        </w:tc>
+      </w:tr>
+      <w:tr>
+        <w:trPr>
+          <w:trHeight w:val="740"/>
+        </w:trPr>
+        <w:tc>
+          <w:tcPr>
+            <w:tcW w:w="1271" w:type="dxa"/>
+            <w:vMerge/>
+            <w:shd w:val="clear" w:color="auto" w:fill="D9D9D9" w:themeFill="background1" w:themeFillShade="D9"/>
+            <w:vAlign w:val="center"/>
+          </w:tcPr>
+          <w:p>
+            <w:pPr>
+              <w:jc w:val="center"/>
+              <w:rPr>
+                <w:rFonts w:ascii="Apple SD Gothic Neo" w:eastAsia="Apple SD Gothic Neo" w:hAnsi="Apple SD Gothic Neo"/>
+                <w:b/>
+                <w:bCs/>
+              </w:rPr>
+            </w:pPr>
+          </w:p>
+        </w:tc>
+        <w:tc>
+          <w:tcPr>
+            <w:tcW w:w="1276" w:type="dxa"/>
+            <w:vAlign w:val="center"/>
+          </w:tcPr>
+          <w:p>
+            <w:pPr>
+              <w:jc w:val="center"/>
+              <w:rPr>
+                <w:rFonts w:ascii="Apple SD Gothic Neo" w:eastAsia="Apple SD Gothic Neo" w:hAnsi="Apple SD Gothic Neo"/>
+              </w:rPr>
+            </w:pPr>
+            <w:r>
+              <w:rPr>
+                <w:rFonts w:ascii="Apple SD Gothic Neo" w:eastAsia="Apple SD Gothic Neo" w:hAnsi="Apple SD Gothic Neo" w:hint="eastAsia"/>
+              </w:rPr>
+              <w:t>2주차</w:t>
+            </w:r>
+          </w:p>
+        </w:tc>
+        <w:tc>
+          <w:tcPr>
+            <w:tcW w:w="6469" w:type="dxa"/>
+            <w:vAlign w:val="center"/>
+          </w:tcPr>
+          <w:p>
+            <w:pPr>
+              <w:rPr>
+                <w:rFonts w:ascii="Apple SD Gothic Neo" w:eastAsia="Apple SD Gothic Neo" w:hAnsi="Apple SD Gothic Neo"/>
+              </w:rPr>
+            </w:pPr>
+            <w:r>
+              <w:rPr>
+                <w:rFonts w:ascii="Apple SD Gothic Neo" w:eastAsia="Apple SD Gothic Neo" w:hAnsi="Apple SD Gothic Neo" w:hint="eastAsia"/>
+              </w:rPr>
+              <w:t>뷰어 SW 구현 (</w:t>
+            </w:r>
+            <w:proofErr w:type="spellStart"/>
+            <w:r>
+              <w:rPr>
+                <w:rFonts w:ascii="Apple SD Gothic Neo" w:eastAsia="Apple SD Gothic Neo" w:hAnsi="Apple SD Gothic Neo" w:hint="eastAsia"/>
+              </w:rPr>
+              <w:t>샤프닝</w:t>
+            </w:r>
+            <w:proofErr w:type="spellEnd"/>
+            <w:r>
+              <w:rPr>
+                <w:rFonts w:ascii="Apple SD Gothic Neo" w:eastAsia="Apple SD Gothic Neo" w:hAnsi="Apple SD Gothic Neo" w:hint="eastAsia"/>
+              </w:rPr>
+              <w:t>, 밝기 조절, 회전, 반전 등등), 환자 정보 불러오기 및 진찰 완료 + 처방전 작성 구현</w:t>
+            </w:r>
+          </w:p>
+        </w:tc>
+      </w:tr>
+      <w:tr>
+        <w:trPr>
+          <w:trHeight w:val="740"/>
+        </w:trPr>
+        <w:tc>
+          <w:tcPr>
+            <w:tcW w:w="1271" w:type="dxa"/>
+            <w:vMerge/>
+            <w:shd w:val="clear" w:color="auto" w:fill="D9D9D9" w:themeFill="background1" w:themeFillShade="D9"/>
+            <w:vAlign w:val="center"/>
+          </w:tcPr>
+          <w:p>
+            <w:pPr>
+              <w:jc w:val="center"/>
+              <w:rPr>
+                <w:rFonts w:ascii="Apple SD Gothic Neo" w:eastAsia="Apple SD Gothic Neo" w:hAnsi="Apple SD Gothic Neo"/>
+                <w:b/>
+                <w:bCs/>
+              </w:rPr>
+            </w:pPr>
+          </w:p>
+        </w:tc>
+        <w:tc>
+          <w:tcPr>
+            <w:tcW w:w="1276" w:type="dxa"/>
+            <w:vAlign w:val="center"/>
+          </w:tcPr>
+          <w:p>
+            <w:pPr>
+              <w:jc w:val="center"/>
+              <w:rPr>
+                <w:rFonts w:ascii="Apple SD Gothic Neo" w:eastAsia="Apple SD Gothic Neo" w:hAnsi="Apple SD Gothic Neo"/>
+              </w:rPr>
+            </w:pPr>
+            <w:r>
+              <w:rPr>
+                <w:rFonts w:ascii="Apple SD Gothic Neo" w:eastAsia="Apple SD Gothic Neo" w:hAnsi="Apple SD Gothic Neo" w:hint="eastAsia"/>
+              </w:rPr>
+              <w:t>3주차</w:t>
+            </w:r>
+          </w:p>
+        </w:tc>
+        <w:tc>
+          <w:tcPr>
+            <w:tcW w:w="6469" w:type="dxa"/>
+            <w:vAlign w:val="center"/>
+          </w:tcPr>
+          <w:p>
+            <w:pPr>
+              <w:rPr>
+                <w:rFonts w:ascii="Apple SD Gothic Neo" w:eastAsia="Apple SD Gothic Neo" w:hAnsi="Apple SD Gothic Neo"/>
+              </w:rPr>
+            </w:pPr>
+            <w:r>
+              <w:rPr>
+                <w:rFonts w:ascii="Apple SD Gothic Neo" w:eastAsia="Apple SD Gothic Neo" w:hAnsi="Apple SD Gothic Neo" w:hint="eastAsia"/>
+              </w:rPr>
+              <w:t>DICOM 파일 열고 해당 이미지 처리 연동</w:t>
+            </w:r>
+            <w:r>
+              <w:rPr>
+                <w:rFonts w:ascii="Apple SD Gothic Neo" w:eastAsia="Apple SD Gothic Neo" w:hAnsi="Apple SD Gothic Neo" w:hint="eastAsia"/>
+              </w:rPr>
+              <w:t>,</w:t>
+            </w:r>
+            <w:r>
+              <w:rPr>
+                <w:rFonts w:ascii="Apple SD Gothic Neo" w:eastAsia="Apple SD Gothic Neo" w:hAnsi="Apple SD Gothic Neo"/>
+              </w:rPr>
+              <w:t xml:space="preserve"> </w:t>
+            </w:r>
+            <w:r>
+              <w:rPr>
+                <w:rFonts w:ascii="Apple SD Gothic Neo" w:eastAsia="Apple SD Gothic Neo" w:hAnsi="Apple SD Gothic Neo" w:hint="eastAsia"/>
+              </w:rPr>
+              <w:t>편집된 이미지 서버로 전송 or 서버에서 데이터 수신</w:t>
+            </w:r>
+          </w:p>
+        </w:tc>
+      </w:tr>
+      <w:tr>
+        <w:trPr>
+          <w:trHeight w:val="740"/>
+        </w:trPr>
+        <w:tc>
+          <w:tcPr>
+            <w:tcW w:w="1271" w:type="dxa"/>
+            <w:vMerge/>
+            <w:shd w:val="clear" w:color="auto" w:fill="D9D9D9" w:themeFill="background1" w:themeFillShade="D9"/>
+            <w:vAlign w:val="center"/>
+          </w:tcPr>
+          <w:p>
+            <w:pPr>
+              <w:jc w:val="center"/>
+              <w:rPr>
+                <w:rFonts w:ascii="Apple SD Gothic Neo" w:eastAsia="Apple SD Gothic Neo" w:hAnsi="Apple SD Gothic Neo"/>
+                <w:b/>
+                <w:bCs/>
+              </w:rPr>
+            </w:pPr>
+          </w:p>
+        </w:tc>
+        <w:tc>
+          <w:tcPr>
+            <w:tcW w:w="1276" w:type="dxa"/>
+            <w:vAlign w:val="center"/>
+          </w:tcPr>
+          <w:p>
+            <w:pPr>
+              <w:jc w:val="center"/>
+              <w:rPr>
+                <w:rFonts w:ascii="Apple SD Gothic Neo" w:eastAsia="Apple SD Gothic Neo" w:hAnsi="Apple SD Gothic Neo"/>
+              </w:rPr>
+            </w:pPr>
+            <w:r>
+              <w:rPr>
+                <w:rFonts w:ascii="Apple SD Gothic Neo" w:eastAsia="Apple SD Gothic Neo" w:hAnsi="Apple SD Gothic Neo" w:hint="eastAsia"/>
+              </w:rPr>
+              <w:t>4주차</w:t>
+            </w:r>
+          </w:p>
+        </w:tc>
+        <w:tc>
+          <w:tcPr>
+            <w:tcW w:w="6469" w:type="dxa"/>
+            <w:vAlign w:val="center"/>
+          </w:tcPr>
+          <w:p>
+            <w:pPr>
+              <w:rPr>
+                <w:rFonts w:ascii="Apple SD Gothic Neo" w:eastAsia="Apple SD Gothic Neo" w:hAnsi="Apple SD Gothic Neo"/>
+              </w:rPr>
+            </w:pPr>
+            <w:r>
+              <w:rPr>
+                <w:rFonts w:ascii="Apple SD Gothic Neo" w:eastAsia="Apple SD Gothic Neo" w:hAnsi="Apple SD Gothic Neo" w:hint="eastAsia"/>
+              </w:rPr>
+              <w:t>타 SW와의 통신 구현 및 예외처리</w:t>
+            </w:r>
+          </w:p>
+        </w:tc>
+      </w:tr>
+    </w:tbl>
     <w:p>
       <w:pPr>
         <w:rPr>
@@ -10,10 +1317,19 @@
           <w:bCs/>
           <w:sz w:val="28"/>
           <w:szCs w:val="28"/>
-          <w:lang w:eastAsia="ko-KR"/>
         </w:rPr>
       </w:pPr>
-      <w:proofErr w:type="gramStart"/>
+    </w:p>
+    <w:p>
+      <w:pPr>
+        <w:rPr>
+          <w:rFonts w:ascii="Apple SD Gothic Neo" w:eastAsia="Apple SD Gothic Neo" w:hAnsi="Apple SD Gothic Neo"/>
+          <w:b/>
+          <w:bCs/>
+          <w:sz w:val="28"/>
+          <w:szCs w:val="28"/>
+        </w:rPr>
+      </w:pPr>
       <w:r>
         <w:rPr>
           <w:rFonts w:ascii="Apple SD Gothic Neo" w:eastAsia="Apple SD Gothic Neo" w:hAnsi="Apple SD Gothic Neo" w:hint="eastAsia"/>
@@ -21,9 +1337,9 @@
           <w:bCs/>
           <w:sz w:val="28"/>
           <w:szCs w:val="28"/>
-          <w:lang w:eastAsia="ko-KR"/>
         </w:rPr>
-        <w:t xml:space="preserve">조 </w:t>
+        <w:lastRenderedPageBreak/>
+        <w:t>일일 보고</w:t>
       </w:r>
       <w:r>
         <w:rPr>
@@ -32,11 +1348,9 @@
           <w:bCs/>
           <w:sz w:val="28"/>
           <w:szCs w:val="28"/>
-          <w:lang w:eastAsia="ko-KR"/>
         </w:rPr>
-        <w:t>:</w:t>
+        <w:t>: 2023/1/4</w:t>
       </w:r>
-      <w:proofErr w:type="gramEnd"/>
       <w:r>
         <w:rPr>
           <w:rFonts w:ascii="Apple SD Gothic Neo" w:eastAsia="Apple SD Gothic Neo" w:hAnsi="Apple SD Gothic Neo"/>
@@ -44,9 +1358,8 @@
           <w:bCs/>
           <w:sz w:val="28"/>
           <w:szCs w:val="28"/>
-          <w:lang w:eastAsia="ko-KR"/>
         </w:rPr>
-        <w:t xml:space="preserve"> </w:t>
+        <w:t>(</w:t>
       </w:r>
       <w:r>
         <w:rPr>
@@ -55,9 +1368,8 @@
           <w:bCs/>
           <w:sz w:val="28"/>
           <w:szCs w:val="28"/>
-          <w:lang w:eastAsia="ko-KR"/>
         </w:rPr>
-        <w:t xml:space="preserve"> </w:t>
+        <w:t>수)</w:t>
       </w:r>
       <w:r>
         <w:rPr>
@@ -66,23 +1378,9 @@
           <w:bCs/>
           <w:sz w:val="28"/>
           <w:szCs w:val="28"/>
-          <w:lang w:eastAsia="ko-KR"/>
         </w:rPr>
-        <w:t xml:space="preserve">                                    </w:t>
+        <w:t xml:space="preserve"> (1</w:t>
       </w:r>
-    </w:p>
-    <w:p>
-      <w:pPr>
-        <w:rPr>
-          <w:rFonts w:ascii="Apple SD Gothic Neo" w:eastAsia="Apple SD Gothic Neo" w:hAnsi="Apple SD Gothic Neo"/>
-          <w:b/>
-          <w:bCs/>
-          <w:sz w:val="28"/>
-          <w:szCs w:val="28"/>
-          <w:lang w:eastAsia="ko-KR"/>
-        </w:rPr>
-      </w:pPr>
-      <w:proofErr w:type="gramStart"/>
       <w:r>
         <w:rPr>
           <w:rFonts w:ascii="Apple SD Gothic Neo" w:eastAsia="Apple SD Gothic Neo" w:hAnsi="Apple SD Gothic Neo" w:hint="eastAsia"/>
@@ -90,9 +1388,8 @@
           <w:bCs/>
           <w:sz w:val="28"/>
           <w:szCs w:val="28"/>
-          <w:lang w:eastAsia="ko-KR"/>
         </w:rPr>
-        <w:t xml:space="preserve">날짜 </w:t>
+        <w:t xml:space="preserve">주 </w:t>
       </w:r>
       <w:r>
         <w:rPr>
@@ -101,21 +1398,18 @@
           <w:bCs/>
           <w:sz w:val="28"/>
           <w:szCs w:val="28"/>
-          <w:lang w:eastAsia="ko-KR"/>
         </w:rPr>
-        <w:t>:</w:t>
+        <w:t>1</w:t>
       </w:r>
-      <w:proofErr w:type="gramEnd"/>
       <w:r>
         <w:rPr>
-          <w:rFonts w:ascii="Apple SD Gothic Neo" w:eastAsia="Apple SD Gothic Neo" w:hAnsi="Apple SD Gothic Neo"/>
+          <w:rFonts w:ascii="Apple SD Gothic Neo" w:eastAsia="Apple SD Gothic Neo" w:hAnsi="Apple SD Gothic Neo" w:hint="eastAsia"/>
           <w:b/>
           <w:bCs/>
           <w:sz w:val="28"/>
           <w:szCs w:val="28"/>
-          <w:lang w:eastAsia="ko-KR"/>
         </w:rPr>
-        <w:t xml:space="preserve"> 2023/1/4</w:t>
+        <w:t>일차)</w:t>
       </w:r>
     </w:p>
     <w:tbl>
@@ -143,7 +1437,6 @@
                 <w:b/>
                 <w:bCs/>
                 <w:color w:val="000000" w:themeColor="text1"/>
-                <w:lang w:eastAsia="ko-KR"/>
               </w:rPr>
             </w:pPr>
           </w:p>
@@ -161,7 +1454,6 @@
                 <w:b/>
                 <w:bCs/>
                 <w:color w:val="000000" w:themeColor="text1"/>
-                <w:lang w:eastAsia="ko-KR"/>
               </w:rPr>
             </w:pPr>
             <w:r>
@@ -170,9 +1462,8 @@
                 <w:b/>
                 <w:bCs/>
                 <w:color w:val="000000" w:themeColor="text1"/>
-                <w:lang w:eastAsia="ko-KR"/>
-              </w:rPr>
-              <w:t>오늘의 한 일</w:t>
+              </w:rPr>
+              <w:t>금일 작업 내역</w:t>
             </w:r>
           </w:p>
         </w:tc>
@@ -189,7 +1480,6 @@
                 <w:b/>
                 <w:bCs/>
                 <w:color w:val="000000" w:themeColor="text1"/>
-                <w:lang w:eastAsia="ko-KR"/>
               </w:rPr>
             </w:pPr>
             <w:r>
@@ -198,9 +1488,8 @@
                 <w:b/>
                 <w:bCs/>
                 <w:color w:val="000000" w:themeColor="text1"/>
-                <w:lang w:eastAsia="ko-KR"/>
-              </w:rPr>
-              <w:t>내일 할 일</w:t>
+              </w:rPr>
+              <w:t>익일 작업 계획</w:t>
             </w:r>
           </w:p>
         </w:tc>
@@ -219,10 +1508,9 @@
             <w:pPr>
               <w:jc w:val="center"/>
               <w:rPr>
-                <w:rFonts w:ascii="Apple SD Gothic Neo" w:eastAsia="Apple SD Gothic Neo" w:hAnsi="Apple SD Gothic Neo" w:hint="eastAsia"/>
+                <w:rFonts w:ascii="Apple SD Gothic Neo" w:eastAsia="Apple SD Gothic Neo" w:hAnsi="Apple SD Gothic Neo"/>
                 <w:b/>
                 <w:bCs/>
-                <w:lang w:eastAsia="ko-KR"/>
               </w:rPr>
             </w:pPr>
             <w:r>
@@ -230,7 +1518,6 @@
                 <w:rFonts w:ascii="Apple SD Gothic Neo" w:eastAsia="Apple SD Gothic Neo" w:hAnsi="Apple SD Gothic Neo" w:hint="eastAsia"/>
                 <w:b/>
                 <w:bCs/>
-                <w:lang w:eastAsia="ko-KR"/>
               </w:rPr>
               <w:t>안다미로</w:t>
             </w:r>
@@ -244,9 +1531,139 @@
             <w:pPr>
               <w:rPr>
                 <w:rFonts w:ascii="Apple SD Gothic Neo" w:eastAsia="Apple SD Gothic Neo" w:hAnsi="Apple SD Gothic Neo"/>
-                <w:lang w:eastAsia="ko-KR"/>
-              </w:rPr>
-            </w:pPr>
+              </w:rPr>
+            </w:pPr>
+            <w:r>
+              <w:rPr>
+                <w:rFonts w:ascii="Apple SD Gothic Neo" w:eastAsia="Apple SD Gothic Neo" w:hAnsi="Apple SD Gothic Neo" w:hint="eastAsia"/>
+              </w:rPr>
+              <w:t>-</w:t>
+            </w:r>
+            <w:r>
+              <w:rPr>
+                <w:rFonts w:ascii="Apple SD Gothic Neo" w:eastAsia="Apple SD Gothic Neo" w:hAnsi="Apple SD Gothic Neo"/>
+              </w:rPr>
+              <w:t xml:space="preserve"> 1</w:t>
+            </w:r>
+            <w:r>
+              <w:rPr>
+                <w:rFonts w:ascii="Apple SD Gothic Neo" w:eastAsia="Apple SD Gothic Neo" w:hAnsi="Apple SD Gothic Neo" w:hint="eastAsia"/>
+              </w:rPr>
+              <w:t>주차 킥오프 회의 진행</w:t>
+            </w:r>
+          </w:p>
+          <w:p>
+            <w:pPr>
+              <w:rPr>
+                <w:rFonts w:ascii="Apple SD Gothic Neo" w:eastAsia="Apple SD Gothic Neo" w:hAnsi="Apple SD Gothic Neo"/>
+              </w:rPr>
+            </w:pPr>
+            <w:r>
+              <w:rPr>
+                <w:rFonts w:ascii="Apple SD Gothic Neo" w:eastAsia="Apple SD Gothic Neo" w:hAnsi="Apple SD Gothic Neo" w:hint="eastAsia"/>
+              </w:rPr>
+              <w:t>-</w:t>
+            </w:r>
+            <w:r>
+              <w:rPr>
+                <w:rFonts w:ascii="Apple SD Gothic Neo" w:eastAsia="Apple SD Gothic Neo" w:hAnsi="Apple SD Gothic Neo"/>
+              </w:rPr>
+              <w:t xml:space="preserve"> </w:t>
+            </w:r>
+            <w:proofErr w:type="spellStart"/>
+            <w:r>
+              <w:rPr>
+                <w:rFonts w:ascii="Apple SD Gothic Neo" w:eastAsia="Apple SD Gothic Neo" w:hAnsi="Apple SD Gothic Neo" w:hint="eastAsia"/>
+              </w:rPr>
+              <w:t>주차별</w:t>
+            </w:r>
+            <w:proofErr w:type="spellEnd"/>
+            <w:r>
+              <w:rPr>
+                <w:rFonts w:ascii="Apple SD Gothic Neo" w:eastAsia="Apple SD Gothic Neo" w:hAnsi="Apple SD Gothic Neo" w:hint="eastAsia"/>
+              </w:rPr>
+              <w:t xml:space="preserve"> 작업계획 수립 </w:t>
+            </w:r>
+          </w:p>
+          <w:p>
+            <w:pPr>
+              <w:rPr>
+                <w:rFonts w:ascii="Apple SD Gothic Neo" w:eastAsia="Apple SD Gothic Neo" w:hAnsi="Apple SD Gothic Neo"/>
+              </w:rPr>
+            </w:pPr>
+            <w:r>
+              <w:rPr>
+                <w:rFonts w:ascii="Apple SD Gothic Neo" w:eastAsia="Apple SD Gothic Neo" w:hAnsi="Apple SD Gothic Neo" w:hint="eastAsia"/>
+              </w:rPr>
+              <w:t>-</w:t>
+            </w:r>
+            <w:r>
+              <w:rPr>
+                <w:rFonts w:ascii="Apple SD Gothic Neo" w:eastAsia="Apple SD Gothic Neo" w:hAnsi="Apple SD Gothic Neo"/>
+              </w:rPr>
+              <w:t xml:space="preserve"> Qt </w:t>
+            </w:r>
+            <w:r>
+              <w:rPr>
+                <w:rFonts w:ascii="Apple SD Gothic Neo" w:eastAsia="Apple SD Gothic Neo" w:hAnsi="Apple SD Gothic Neo" w:hint="eastAsia"/>
+              </w:rPr>
+              <w:t xml:space="preserve">공통 개발 환경 구축 </w:t>
+            </w:r>
+            <w:r>
+              <w:rPr>
+                <w:rFonts w:ascii="Apple SD Gothic Neo" w:eastAsia="Apple SD Gothic Neo" w:hAnsi="Apple SD Gothic Neo"/>
+              </w:rPr>
+              <w:t>(Qt 6.4.1)</w:t>
+            </w:r>
+          </w:p>
+          <w:p>
+            <w:pPr>
+              <w:rPr>
+                <w:rFonts w:ascii="Apple SD Gothic Neo" w:eastAsia="Apple SD Gothic Neo" w:hAnsi="Apple SD Gothic Neo"/>
+              </w:rPr>
+            </w:pPr>
+            <w:r>
+              <w:rPr>
+                <w:rFonts w:ascii="Apple SD Gothic Neo" w:eastAsia="Apple SD Gothic Neo" w:hAnsi="Apple SD Gothic Neo" w:hint="eastAsia"/>
+              </w:rPr>
+              <w:t>-</w:t>
+            </w:r>
+            <w:r>
+              <w:rPr>
+                <w:rFonts w:ascii="Apple SD Gothic Neo" w:eastAsia="Apple SD Gothic Neo" w:hAnsi="Apple SD Gothic Neo"/>
+              </w:rPr>
+              <w:t xml:space="preserve"> </w:t>
+            </w:r>
+            <w:r>
+              <w:rPr>
+                <w:rFonts w:ascii="Apple SD Gothic Neo" w:eastAsia="Apple SD Gothic Neo" w:hAnsi="Apple SD Gothic Neo" w:hint="eastAsia"/>
+              </w:rPr>
+              <w:t xml:space="preserve">검사실용 미니 서버 구현 진행 중 </w:t>
+            </w:r>
+            <w:r>
+              <w:rPr>
+                <w:rFonts w:ascii="Apple SD Gothic Neo" w:eastAsia="Apple SD Gothic Neo" w:hAnsi="Apple SD Gothic Neo"/>
+              </w:rPr>
+              <w:t>(</w:t>
+            </w:r>
+            <w:r>
+              <w:rPr>
+                <w:rFonts w:ascii="Apple SD Gothic Neo" w:eastAsia="Apple SD Gothic Neo" w:hAnsi="Apple SD Gothic Neo" w:hint="eastAsia"/>
+              </w:rPr>
+              <w:t xml:space="preserve">정확한 네트워크 프로토콜은 </w:t>
+            </w:r>
+            <w:r>
+              <w:rPr>
+                <w:rFonts w:ascii="Apple SD Gothic Neo" w:eastAsia="Apple SD Gothic Neo" w:hAnsi="Apple SD Gothic Neo"/>
+              </w:rPr>
+              <w:t xml:space="preserve">DB </w:t>
+            </w:r>
+            <w:r>
+              <w:rPr>
+                <w:rFonts w:ascii="Apple SD Gothic Neo" w:eastAsia="Apple SD Gothic Neo" w:hAnsi="Apple SD Gothic Neo" w:hint="eastAsia"/>
+              </w:rPr>
+              <w:t>구축 이후 수정 진행)</w:t>
+            </w:r>
           </w:p>
         </w:tc>
         <w:tc>
@@ -257,9 +1674,75 @@
             <w:pPr>
               <w:rPr>
                 <w:rFonts w:ascii="Apple SD Gothic Neo" w:eastAsia="Apple SD Gothic Neo" w:hAnsi="Apple SD Gothic Neo"/>
-                <w:lang w:eastAsia="ko-KR"/>
-              </w:rPr>
-            </w:pPr>
+              </w:rPr>
+            </w:pPr>
+            <w:r>
+              <w:rPr>
+                <w:rFonts w:ascii="Apple SD Gothic Neo" w:eastAsia="Apple SD Gothic Neo" w:hAnsi="Apple SD Gothic Neo" w:hint="eastAsia"/>
+              </w:rPr>
+              <w:t>-</w:t>
+            </w:r>
+            <w:r>
+              <w:rPr>
+                <w:rFonts w:ascii="Apple SD Gothic Neo" w:eastAsia="Apple SD Gothic Neo" w:hAnsi="Apple SD Gothic Neo"/>
+              </w:rPr>
+              <w:t xml:space="preserve"> </w:t>
+            </w:r>
+            <w:r>
+              <w:rPr>
+                <w:rFonts w:ascii="Apple SD Gothic Neo" w:eastAsia="Apple SD Gothic Neo" w:hAnsi="Apple SD Gothic Neo" w:hint="eastAsia"/>
+              </w:rPr>
+              <w:t>미니 서버 구현 (정확한 프로토콜 제외,</w:t>
+            </w:r>
+            <w:r>
+              <w:rPr>
+                <w:rFonts w:ascii="Apple SD Gothic Neo" w:eastAsia="Apple SD Gothic Neo" w:hAnsi="Apple SD Gothic Neo"/>
+              </w:rPr>
+              <w:t xml:space="preserve"> </w:t>
+            </w:r>
+            <w:r>
+              <w:rPr>
+                <w:rFonts w:ascii="Apple SD Gothic Neo" w:eastAsia="Apple SD Gothic Neo" w:hAnsi="Apple SD Gothic Neo" w:hint="eastAsia"/>
+              </w:rPr>
+              <w:t>서버-클라이언트 연결 진행)</w:t>
+            </w:r>
+          </w:p>
+          <w:p>
+            <w:pPr>
+              <w:rPr>
+                <w:rFonts w:ascii="Apple SD Gothic Neo" w:eastAsia="Apple SD Gothic Neo" w:hAnsi="Apple SD Gothic Neo"/>
+              </w:rPr>
+            </w:pPr>
+            <w:r>
+              <w:rPr>
+                <w:rFonts w:ascii="Apple SD Gothic Neo" w:eastAsia="Apple SD Gothic Neo" w:hAnsi="Apple SD Gothic Neo" w:hint="eastAsia"/>
+              </w:rPr>
+              <w:t>-</w:t>
+            </w:r>
+            <w:r>
+              <w:rPr>
+                <w:rFonts w:ascii="Apple SD Gothic Neo" w:eastAsia="Apple SD Gothic Neo" w:hAnsi="Apple SD Gothic Neo"/>
+              </w:rPr>
+              <w:t xml:space="preserve"> UI </w:t>
+            </w:r>
+            <w:r>
+              <w:rPr>
+                <w:rFonts w:ascii="Apple SD Gothic Neo" w:eastAsia="Apple SD Gothic Neo" w:hAnsi="Apple SD Gothic Neo" w:hint="eastAsia"/>
+              </w:rPr>
+              <w:t xml:space="preserve">설계 </w:t>
+            </w:r>
+            <w:r>
+              <w:rPr>
+                <w:rFonts w:ascii="Apple SD Gothic Neo" w:eastAsia="Apple SD Gothic Neo" w:hAnsi="Apple SD Gothic Neo"/>
+              </w:rPr>
+              <w:t>(</w:t>
+            </w:r>
+            <w:r>
+              <w:rPr>
+                <w:rFonts w:ascii="Apple SD Gothic Neo" w:eastAsia="Apple SD Gothic Neo" w:hAnsi="Apple SD Gothic Neo" w:hint="eastAsia"/>
+              </w:rPr>
+              <w:t>검사실 미니 서버)</w:t>
+            </w:r>
           </w:p>
         </w:tc>
       </w:tr>
@@ -280,7 +1763,6 @@
                 <w:rFonts w:ascii="Apple SD Gothic Neo" w:eastAsia="Apple SD Gothic Neo" w:hAnsi="Apple SD Gothic Neo"/>
                 <w:b/>
                 <w:bCs/>
-                <w:lang w:eastAsia="ko-KR"/>
               </w:rPr>
             </w:pPr>
             <w:r>
@@ -288,7 +1770,6 @@
                 <w:rFonts w:ascii="Apple SD Gothic Neo" w:eastAsia="Apple SD Gothic Neo" w:hAnsi="Apple SD Gothic Neo" w:hint="eastAsia"/>
                 <w:b/>
                 <w:bCs/>
-                <w:lang w:eastAsia="ko-KR"/>
               </w:rPr>
               <w:t>김유선</w:t>
             </w:r>
@@ -302,9 +1783,127 @@
             <w:pPr>
               <w:rPr>
                 <w:rFonts w:ascii="Apple SD Gothic Neo" w:eastAsia="Apple SD Gothic Neo" w:hAnsi="Apple SD Gothic Neo"/>
-                <w:lang w:eastAsia="ko-KR"/>
-              </w:rPr>
-            </w:pPr>
+              </w:rPr>
+            </w:pPr>
+            <w:r>
+              <w:rPr>
+                <w:rFonts w:ascii="Apple SD Gothic Neo" w:eastAsia="Apple SD Gothic Neo" w:hAnsi="Apple SD Gothic Neo" w:hint="eastAsia"/>
+              </w:rPr>
+              <w:t>-</w:t>
+            </w:r>
+            <w:r>
+              <w:rPr>
+                <w:rFonts w:ascii="Apple SD Gothic Neo" w:eastAsia="Apple SD Gothic Neo" w:hAnsi="Apple SD Gothic Neo"/>
+              </w:rPr>
+              <w:t xml:space="preserve"> 1</w:t>
+            </w:r>
+            <w:r>
+              <w:rPr>
+                <w:rFonts w:ascii="Apple SD Gothic Neo" w:eastAsia="Apple SD Gothic Neo" w:hAnsi="Apple SD Gothic Neo" w:hint="eastAsia"/>
+              </w:rPr>
+              <w:t>주차 킥오프 회의 진행</w:t>
+            </w:r>
+          </w:p>
+          <w:p>
+            <w:pPr>
+              <w:rPr>
+                <w:rFonts w:ascii="Apple SD Gothic Neo" w:eastAsia="Apple SD Gothic Neo" w:hAnsi="Apple SD Gothic Neo"/>
+              </w:rPr>
+            </w:pPr>
+            <w:r>
+              <w:rPr>
+                <w:rFonts w:ascii="Apple SD Gothic Neo" w:eastAsia="Apple SD Gothic Neo" w:hAnsi="Apple SD Gothic Neo" w:hint="eastAsia"/>
+              </w:rPr>
+              <w:t>-</w:t>
+            </w:r>
+            <w:r>
+              <w:rPr>
+                <w:rFonts w:ascii="Apple SD Gothic Neo" w:eastAsia="Apple SD Gothic Neo" w:hAnsi="Apple SD Gothic Neo"/>
+              </w:rPr>
+              <w:t xml:space="preserve"> </w:t>
+            </w:r>
+            <w:proofErr w:type="spellStart"/>
+            <w:r>
+              <w:rPr>
+                <w:rFonts w:ascii="Apple SD Gothic Neo" w:eastAsia="Apple SD Gothic Neo" w:hAnsi="Apple SD Gothic Neo" w:hint="eastAsia"/>
+              </w:rPr>
+              <w:t>주차별</w:t>
+            </w:r>
+            <w:proofErr w:type="spellEnd"/>
+            <w:r>
+              <w:rPr>
+                <w:rFonts w:ascii="Apple SD Gothic Neo" w:eastAsia="Apple SD Gothic Neo" w:hAnsi="Apple SD Gothic Neo" w:hint="eastAsia"/>
+              </w:rPr>
+              <w:t xml:space="preserve"> 작업계획 수립</w:t>
+            </w:r>
+          </w:p>
+          <w:p>
+            <w:pPr>
+              <w:rPr>
+                <w:rFonts w:ascii="Apple SD Gothic Neo" w:eastAsia="Apple SD Gothic Neo" w:hAnsi="Apple SD Gothic Neo"/>
+              </w:rPr>
+            </w:pPr>
+            <w:r>
+              <w:rPr>
+                <w:rFonts w:ascii="Apple SD Gothic Neo" w:eastAsia="Apple SD Gothic Neo" w:hAnsi="Apple SD Gothic Neo" w:hint="eastAsia"/>
+              </w:rPr>
+              <w:t>-</w:t>
+            </w:r>
+            <w:r>
+              <w:rPr>
+                <w:rFonts w:ascii="Apple SD Gothic Neo" w:eastAsia="Apple SD Gothic Neo" w:hAnsi="Apple SD Gothic Neo"/>
+              </w:rPr>
+              <w:t xml:space="preserve"> PACS </w:t>
+            </w:r>
+            <w:r>
+              <w:rPr>
+                <w:rFonts w:ascii="Apple SD Gothic Neo" w:eastAsia="Apple SD Gothic Neo" w:hAnsi="Apple SD Gothic Neo" w:hint="eastAsia"/>
+              </w:rPr>
+              <w:t>D</w:t>
+            </w:r>
+            <w:r>
+              <w:rPr>
+                <w:rFonts w:ascii="Apple SD Gothic Neo" w:eastAsia="Apple SD Gothic Neo" w:hAnsi="Apple SD Gothic Neo"/>
+              </w:rPr>
+              <w:t xml:space="preserve">B </w:t>
+            </w:r>
+            <w:r>
+              <w:rPr>
+                <w:rFonts w:ascii="Apple SD Gothic Neo" w:eastAsia="Apple SD Gothic Neo" w:hAnsi="Apple SD Gothic Neo" w:hint="eastAsia"/>
+              </w:rPr>
+              <w:t>디자인 관련 논문 자료 검색 및 분석</w:t>
+            </w:r>
+          </w:p>
+          <w:p>
+            <w:pPr>
+              <w:rPr>
+                <w:rFonts w:ascii="Apple SD Gothic Neo" w:eastAsia="Apple SD Gothic Neo" w:hAnsi="Apple SD Gothic Neo"/>
+              </w:rPr>
+            </w:pPr>
+            <w:r>
+              <w:rPr>
+                <w:rFonts w:ascii="Apple SD Gothic Neo" w:eastAsia="Apple SD Gothic Neo" w:hAnsi="Apple SD Gothic Neo" w:hint="eastAsia"/>
+              </w:rPr>
+              <w:t>-</w:t>
+            </w:r>
+            <w:r>
+              <w:rPr>
+                <w:rFonts w:ascii="Apple SD Gothic Neo" w:eastAsia="Apple SD Gothic Neo" w:hAnsi="Apple SD Gothic Neo"/>
+              </w:rPr>
+              <w:t xml:space="preserve"> Qt </w:t>
+            </w:r>
+            <w:r>
+              <w:rPr>
+                <w:rFonts w:ascii="Apple SD Gothic Neo" w:eastAsia="Apple SD Gothic Neo" w:hAnsi="Apple SD Gothic Neo" w:hint="eastAsia"/>
+              </w:rPr>
+              <w:t xml:space="preserve">공통 개발 환경 구축 </w:t>
+            </w:r>
+            <w:r>
+              <w:rPr>
+                <w:rFonts w:ascii="Apple SD Gothic Neo" w:eastAsia="Apple SD Gothic Neo" w:hAnsi="Apple SD Gothic Neo"/>
+              </w:rPr>
+              <w:t>(Qt 6.4.1)</w:t>
+            </w:r>
           </w:p>
         </w:tc>
         <w:tc>
@@ -315,7 +1914,31 @@
             <w:pPr>
               <w:rPr>
                 <w:rFonts w:ascii="Apple SD Gothic Neo" w:eastAsia="Apple SD Gothic Neo" w:hAnsi="Apple SD Gothic Neo"/>
-                <w:lang w:eastAsia="ko-KR"/>
+              </w:rPr>
+            </w:pPr>
+            <w:r>
+              <w:rPr>
+                <w:rFonts w:ascii="Apple SD Gothic Neo" w:eastAsia="Apple SD Gothic Neo" w:hAnsi="Apple SD Gothic Neo" w:hint="eastAsia"/>
+              </w:rPr>
+              <w:t>-</w:t>
+            </w:r>
+            <w:r>
+              <w:rPr>
+                <w:rFonts w:ascii="Apple SD Gothic Neo" w:eastAsia="Apple SD Gothic Neo" w:hAnsi="Apple SD Gothic Neo"/>
+              </w:rPr>
+              <w:t xml:space="preserve"> PACS DB </w:t>
+            </w:r>
+            <w:r>
+              <w:rPr>
+                <w:rFonts w:ascii="Apple SD Gothic Neo" w:eastAsia="Apple SD Gothic Neo" w:hAnsi="Apple SD Gothic Neo" w:hint="eastAsia"/>
+              </w:rPr>
+              <w:t>디자인 관련 논문 자료 검색 및 분석(계속)</w:t>
+            </w:r>
+          </w:p>
+          <w:p>
+            <w:pPr>
+              <w:rPr>
+                <w:rFonts w:ascii="Apple SD Gothic Neo" w:eastAsia="Apple SD Gothic Neo" w:hAnsi="Apple SD Gothic Neo"/>
               </w:rPr>
             </w:pPr>
           </w:p>
@@ -338,7 +1961,6 @@
                 <w:rFonts w:ascii="Apple SD Gothic Neo" w:eastAsia="Apple SD Gothic Neo" w:hAnsi="Apple SD Gothic Neo"/>
                 <w:b/>
                 <w:bCs/>
-                <w:lang w:eastAsia="ko-KR"/>
               </w:rPr>
             </w:pPr>
             <w:r>
@@ -346,7 +1968,6 @@
                 <w:rFonts w:ascii="Apple SD Gothic Neo" w:eastAsia="Apple SD Gothic Neo" w:hAnsi="Apple SD Gothic Neo" w:hint="eastAsia"/>
                 <w:b/>
                 <w:bCs/>
-                <w:lang w:eastAsia="ko-KR"/>
               </w:rPr>
               <w:t>박병규</w:t>
             </w:r>
@@ -360,9 +1981,129 @@
             <w:pPr>
               <w:rPr>
                 <w:rFonts w:ascii="Apple SD Gothic Neo" w:eastAsia="Apple SD Gothic Neo" w:hAnsi="Apple SD Gothic Neo"/>
-                <w:lang w:eastAsia="ko-KR"/>
-              </w:rPr>
-            </w:pPr>
+              </w:rPr>
+            </w:pPr>
+            <w:r>
+              <w:rPr>
+                <w:rFonts w:ascii="Apple SD Gothic Neo" w:eastAsia="Apple SD Gothic Neo" w:hAnsi="Apple SD Gothic Neo" w:hint="eastAsia"/>
+              </w:rPr>
+              <w:t>-</w:t>
+            </w:r>
+            <w:r>
+              <w:rPr>
+                <w:rFonts w:ascii="Apple SD Gothic Neo" w:eastAsia="Apple SD Gothic Neo" w:hAnsi="Apple SD Gothic Neo"/>
+              </w:rPr>
+              <w:t xml:space="preserve"> 1</w:t>
+            </w:r>
+            <w:r>
+              <w:rPr>
+                <w:rFonts w:ascii="Apple SD Gothic Neo" w:eastAsia="Apple SD Gothic Neo" w:hAnsi="Apple SD Gothic Neo" w:hint="eastAsia"/>
+              </w:rPr>
+              <w:t>주차 킥오프 회의 진행</w:t>
+            </w:r>
+          </w:p>
+          <w:p>
+            <w:pPr>
+              <w:rPr>
+                <w:rFonts w:ascii="Apple SD Gothic Neo" w:eastAsia="Apple SD Gothic Neo" w:hAnsi="Apple SD Gothic Neo"/>
+              </w:rPr>
+            </w:pPr>
+            <w:r>
+              <w:rPr>
+                <w:rFonts w:ascii="Apple SD Gothic Neo" w:eastAsia="Apple SD Gothic Neo" w:hAnsi="Apple SD Gothic Neo" w:hint="eastAsia"/>
+              </w:rPr>
+              <w:t>-</w:t>
+            </w:r>
+            <w:r>
+              <w:rPr>
+                <w:rFonts w:ascii="Apple SD Gothic Neo" w:eastAsia="Apple SD Gothic Neo" w:hAnsi="Apple SD Gothic Neo"/>
+              </w:rPr>
+              <w:t xml:space="preserve"> </w:t>
+            </w:r>
+            <w:proofErr w:type="spellStart"/>
+            <w:r>
+              <w:rPr>
+                <w:rFonts w:ascii="Apple SD Gothic Neo" w:eastAsia="Apple SD Gothic Neo" w:hAnsi="Apple SD Gothic Neo" w:hint="eastAsia"/>
+              </w:rPr>
+              <w:t>주차별</w:t>
+            </w:r>
+            <w:proofErr w:type="spellEnd"/>
+            <w:r>
+              <w:rPr>
+                <w:rFonts w:ascii="Apple SD Gothic Neo" w:eastAsia="Apple SD Gothic Neo" w:hAnsi="Apple SD Gothic Neo" w:hint="eastAsia"/>
+              </w:rPr>
+              <w:t xml:space="preserve"> 작업계획 수립</w:t>
+            </w:r>
+          </w:p>
+          <w:p>
+            <w:pPr>
+              <w:rPr>
+                <w:rFonts w:ascii="Apple SD Gothic Neo" w:eastAsia="Apple SD Gothic Neo" w:hAnsi="Apple SD Gothic Neo" w:hint="eastAsia"/>
+              </w:rPr>
+            </w:pPr>
+            <w:r>
+              <w:rPr>
+                <w:rFonts w:ascii="Apple SD Gothic Neo" w:eastAsia="Apple SD Gothic Neo" w:hAnsi="Apple SD Gothic Neo" w:hint="eastAsia"/>
+              </w:rPr>
+              <w:t>-</w:t>
+            </w:r>
+            <w:r>
+              <w:rPr>
+                <w:rFonts w:ascii="Apple SD Gothic Neo" w:eastAsia="Apple SD Gothic Neo" w:hAnsi="Apple SD Gothic Neo"/>
+              </w:rPr>
+              <w:t xml:space="preserve"> Qt </w:t>
+            </w:r>
+            <w:r>
+              <w:rPr>
+                <w:rFonts w:ascii="Apple SD Gothic Neo" w:eastAsia="Apple SD Gothic Neo" w:hAnsi="Apple SD Gothic Neo" w:hint="eastAsia"/>
+              </w:rPr>
+              <w:t xml:space="preserve">공통 개발 환경 구축 </w:t>
+            </w:r>
+            <w:r>
+              <w:rPr>
+                <w:rFonts w:ascii="Apple SD Gothic Neo" w:eastAsia="Apple SD Gothic Neo" w:hAnsi="Apple SD Gothic Neo"/>
+              </w:rPr>
+              <w:t>(Qt 6.4.1)</w:t>
+            </w:r>
+          </w:p>
+          <w:p>
+            <w:pPr>
+              <w:rPr>
+                <w:rFonts w:ascii="Apple SD Gothic Neo" w:eastAsia="Apple SD Gothic Neo" w:hAnsi="Apple SD Gothic Neo"/>
+              </w:rPr>
+            </w:pPr>
+            <w:r>
+              <w:rPr>
+                <w:rFonts w:ascii="Apple SD Gothic Neo" w:eastAsia="Apple SD Gothic Neo" w:hAnsi="Apple SD Gothic Neo" w:hint="eastAsia"/>
+              </w:rPr>
+              <w:t>-</w:t>
+            </w:r>
+            <w:r>
+              <w:rPr>
+                <w:rFonts w:ascii="Apple SD Gothic Neo" w:eastAsia="Apple SD Gothic Neo" w:hAnsi="Apple SD Gothic Neo"/>
+              </w:rPr>
+              <w:t xml:space="preserve"> Qt-</w:t>
+            </w:r>
+            <w:proofErr w:type="spellStart"/>
+            <w:r>
+              <w:rPr>
+                <w:rFonts w:ascii="Apple SD Gothic Neo" w:eastAsia="Apple SD Gothic Neo" w:hAnsi="Apple SD Gothic Neo"/>
+              </w:rPr>
+              <w:t>Vtk</w:t>
+            </w:r>
+            <w:proofErr w:type="spellEnd"/>
+            <w:r>
+              <w:rPr>
+                <w:rFonts w:ascii="Apple SD Gothic Neo" w:eastAsia="Apple SD Gothic Neo" w:hAnsi="Apple SD Gothic Neo"/>
+              </w:rPr>
+              <w:t xml:space="preserve"> </w:t>
+            </w:r>
+            <w:r>
+              <w:rPr>
+                <w:rFonts w:ascii="Apple SD Gothic Neo" w:eastAsia="Apple SD Gothic Neo" w:hAnsi="Apple SD Gothic Neo" w:hint="eastAsia"/>
+              </w:rPr>
+              <w:t xml:space="preserve">연동 환경 구축 진행 중 </w:t>
+            </w:r>
           </w:p>
         </w:tc>
         <w:tc>
@@ -373,9 +2114,65 @@
             <w:pPr>
               <w:rPr>
                 <w:rFonts w:ascii="Apple SD Gothic Neo" w:eastAsia="Apple SD Gothic Neo" w:hAnsi="Apple SD Gothic Neo"/>
-                <w:lang w:eastAsia="ko-KR"/>
-              </w:rPr>
-            </w:pPr>
+              </w:rPr>
+            </w:pPr>
+            <w:r>
+              <w:rPr>
+                <w:rFonts w:ascii="Apple SD Gothic Neo" w:eastAsia="Apple SD Gothic Neo" w:hAnsi="Apple SD Gothic Neo" w:hint="eastAsia"/>
+              </w:rPr>
+              <w:t>-</w:t>
+            </w:r>
+            <w:r>
+              <w:rPr>
+                <w:rFonts w:ascii="Apple SD Gothic Neo" w:eastAsia="Apple SD Gothic Neo" w:hAnsi="Apple SD Gothic Neo"/>
+              </w:rPr>
+              <w:t xml:space="preserve"> Qt–</w:t>
+            </w:r>
+            <w:proofErr w:type="spellStart"/>
+            <w:r>
+              <w:rPr>
+                <w:rFonts w:ascii="Apple SD Gothic Neo" w:eastAsia="Apple SD Gothic Neo" w:hAnsi="Apple SD Gothic Neo"/>
+              </w:rPr>
+              <w:t>Vtk</w:t>
+            </w:r>
+            <w:proofErr w:type="spellEnd"/>
+            <w:r>
+              <w:rPr>
+                <w:rFonts w:ascii="Apple SD Gothic Neo" w:eastAsia="Apple SD Gothic Neo" w:hAnsi="Apple SD Gothic Neo"/>
+              </w:rPr>
+              <w:t xml:space="preserve"> </w:t>
+            </w:r>
+            <w:r>
+              <w:rPr>
+                <w:rFonts w:ascii="Apple SD Gothic Neo" w:eastAsia="Apple SD Gothic Neo" w:hAnsi="Apple SD Gothic Neo" w:hint="eastAsia"/>
+              </w:rPr>
+              <w:t>연동 환경 구축 완료</w:t>
+            </w:r>
+          </w:p>
+          <w:p>
+            <w:pPr>
+              <w:rPr>
+                <w:rFonts w:ascii="Apple SD Gothic Neo" w:eastAsia="Apple SD Gothic Neo" w:hAnsi="Apple SD Gothic Neo"/>
+              </w:rPr>
+            </w:pPr>
+            <w:r>
+              <w:rPr>
+                <w:rFonts w:ascii="Apple SD Gothic Neo" w:eastAsia="Apple SD Gothic Neo" w:hAnsi="Apple SD Gothic Neo" w:hint="eastAsia"/>
+              </w:rPr>
+              <w:t>-</w:t>
+            </w:r>
+            <w:r>
+              <w:rPr>
+                <w:rFonts w:ascii="Apple SD Gothic Neo" w:eastAsia="Apple SD Gothic Neo" w:hAnsi="Apple SD Gothic Neo"/>
+              </w:rPr>
+              <w:t xml:space="preserve"> </w:t>
+            </w:r>
+            <w:r>
+              <w:rPr>
+                <w:rFonts w:ascii="Apple SD Gothic Neo" w:eastAsia="Apple SD Gothic Neo" w:hAnsi="Apple SD Gothic Neo" w:hint="eastAsia"/>
+              </w:rPr>
+              <w:t>원뿔 및 구체 이동 실습</w:t>
+            </w:r>
           </w:p>
         </w:tc>
       </w:tr>
@@ -396,7 +2193,6 @@
                 <w:rFonts w:ascii="Apple SD Gothic Neo" w:eastAsia="Apple SD Gothic Neo" w:hAnsi="Apple SD Gothic Neo"/>
                 <w:b/>
                 <w:bCs/>
-                <w:lang w:eastAsia="ko-KR"/>
               </w:rPr>
             </w:pPr>
             <w:r>
@@ -404,7 +2200,6 @@
                 <w:rFonts w:ascii="Apple SD Gothic Neo" w:eastAsia="Apple SD Gothic Neo" w:hAnsi="Apple SD Gothic Neo" w:hint="eastAsia"/>
                 <w:b/>
                 <w:bCs/>
-                <w:lang w:eastAsia="ko-KR"/>
               </w:rPr>
               <w:t>이정연</w:t>
             </w:r>
@@ -418,7 +2213,146 @@
             <w:pPr>
               <w:rPr>
                 <w:rFonts w:ascii="Apple SD Gothic Neo" w:eastAsia="Apple SD Gothic Neo" w:hAnsi="Apple SD Gothic Neo"/>
-                <w:lang w:eastAsia="ko-KR"/>
+              </w:rPr>
+            </w:pPr>
+            <w:r>
+              <w:rPr>
+                <w:rFonts w:ascii="Apple SD Gothic Neo" w:eastAsia="Apple SD Gothic Neo" w:hAnsi="Apple SD Gothic Neo" w:hint="eastAsia"/>
+              </w:rPr>
+              <w:t>-</w:t>
+            </w:r>
+            <w:r>
+              <w:rPr>
+                <w:rFonts w:ascii="Apple SD Gothic Neo" w:eastAsia="Apple SD Gothic Neo" w:hAnsi="Apple SD Gothic Neo"/>
+              </w:rPr>
+              <w:t xml:space="preserve"> 1</w:t>
+            </w:r>
+            <w:r>
+              <w:rPr>
+                <w:rFonts w:ascii="Apple SD Gothic Neo" w:eastAsia="Apple SD Gothic Neo" w:hAnsi="Apple SD Gothic Neo" w:hint="eastAsia"/>
+              </w:rPr>
+              <w:t>주차 킥오프 회의 진행</w:t>
+            </w:r>
+          </w:p>
+          <w:p>
+            <w:pPr>
+              <w:rPr>
+                <w:rFonts w:ascii="Apple SD Gothic Neo" w:eastAsia="Apple SD Gothic Neo" w:hAnsi="Apple SD Gothic Neo"/>
+              </w:rPr>
+            </w:pPr>
+            <w:r>
+              <w:rPr>
+                <w:rFonts w:ascii="Apple SD Gothic Neo" w:eastAsia="Apple SD Gothic Neo" w:hAnsi="Apple SD Gothic Neo" w:hint="eastAsia"/>
+              </w:rPr>
+              <w:t>-</w:t>
+            </w:r>
+            <w:r>
+              <w:rPr>
+                <w:rFonts w:ascii="Apple SD Gothic Neo" w:eastAsia="Apple SD Gothic Neo" w:hAnsi="Apple SD Gothic Neo"/>
+              </w:rPr>
+              <w:t xml:space="preserve"> </w:t>
+            </w:r>
+            <w:proofErr w:type="spellStart"/>
+            <w:r>
+              <w:rPr>
+                <w:rFonts w:ascii="Apple SD Gothic Neo" w:eastAsia="Apple SD Gothic Neo" w:hAnsi="Apple SD Gothic Neo" w:hint="eastAsia"/>
+              </w:rPr>
+              <w:t>주차별</w:t>
+            </w:r>
+            <w:proofErr w:type="spellEnd"/>
+            <w:r>
+              <w:rPr>
+                <w:rFonts w:ascii="Apple SD Gothic Neo" w:eastAsia="Apple SD Gothic Neo" w:hAnsi="Apple SD Gothic Neo" w:hint="eastAsia"/>
+              </w:rPr>
+              <w:t xml:space="preserve"> 작업계획 수립</w:t>
+            </w:r>
+          </w:p>
+          <w:p>
+            <w:pPr>
+              <w:rPr>
+                <w:rFonts w:ascii="Apple SD Gothic Neo" w:eastAsia="Apple SD Gothic Neo" w:hAnsi="Apple SD Gothic Neo"/>
+              </w:rPr>
+            </w:pPr>
+            <w:r>
+              <w:rPr>
+                <w:rFonts w:ascii="Apple SD Gothic Neo" w:eastAsia="Apple SD Gothic Neo" w:hAnsi="Apple SD Gothic Neo" w:hint="eastAsia"/>
+              </w:rPr>
+              <w:t>-</w:t>
+            </w:r>
+            <w:r>
+              <w:rPr>
+                <w:rFonts w:ascii="Apple SD Gothic Neo" w:eastAsia="Apple SD Gothic Neo" w:hAnsi="Apple SD Gothic Neo"/>
+              </w:rPr>
+              <w:t xml:space="preserve"> Qt </w:t>
+            </w:r>
+            <w:r>
+              <w:rPr>
+                <w:rFonts w:ascii="Apple SD Gothic Neo" w:eastAsia="Apple SD Gothic Neo" w:hAnsi="Apple SD Gothic Neo" w:hint="eastAsia"/>
+              </w:rPr>
+              <w:t xml:space="preserve">공통 개발 환경 구축 </w:t>
+            </w:r>
+            <w:r>
+              <w:rPr>
+                <w:rFonts w:ascii="Apple SD Gothic Neo" w:eastAsia="Apple SD Gothic Neo" w:hAnsi="Apple SD Gothic Neo"/>
+              </w:rPr>
+              <w:t>(Qt 6.4.1)</w:t>
+            </w:r>
+          </w:p>
+          <w:p>
+            <w:pPr>
+              <w:rPr>
+                <w:rFonts w:ascii="Apple SD Gothic Neo" w:eastAsia="Apple SD Gothic Neo" w:hAnsi="Apple SD Gothic Neo"/>
+              </w:rPr>
+            </w:pPr>
+            <w:r>
+              <w:rPr>
+                <w:rFonts w:ascii="Apple SD Gothic Neo" w:eastAsia="Apple SD Gothic Neo" w:hAnsi="Apple SD Gothic Neo" w:hint="eastAsia"/>
+              </w:rPr>
+              <w:t>-</w:t>
+            </w:r>
+            <w:r>
+              <w:rPr>
+                <w:rFonts w:ascii="Apple SD Gothic Neo" w:eastAsia="Apple SD Gothic Neo" w:hAnsi="Apple SD Gothic Neo"/>
+              </w:rPr>
+              <w:t xml:space="preserve"> DB </w:t>
+            </w:r>
+            <w:r>
+              <w:rPr>
+                <w:rFonts w:ascii="Apple SD Gothic Neo" w:eastAsia="Apple SD Gothic Neo" w:hAnsi="Apple SD Gothic Neo" w:hint="eastAsia"/>
+              </w:rPr>
+              <w:t xml:space="preserve">구축 전 기능적용을 위해 </w:t>
+            </w:r>
+            <w:proofErr w:type="spellStart"/>
+            <w:r>
+              <w:rPr>
+                <w:rFonts w:ascii="Apple SD Gothic Neo" w:eastAsia="Apple SD Gothic Neo" w:hAnsi="Apple SD Gothic Neo"/>
+              </w:rPr>
+              <w:t>QLabel</w:t>
+            </w:r>
+            <w:proofErr w:type="spellEnd"/>
+            <w:r>
+              <w:rPr>
+                <w:rFonts w:ascii="Apple SD Gothic Neo" w:eastAsia="Apple SD Gothic Neo" w:hAnsi="Apple SD Gothic Neo" w:hint="eastAsia"/>
+              </w:rPr>
+              <w:t xml:space="preserve">을 이용한 이미지 불러오기 및 </w:t>
+            </w:r>
+            <w:r>
+              <w:rPr>
+                <w:rFonts w:ascii="Apple SD Gothic Neo" w:eastAsia="Apple SD Gothic Neo" w:hAnsi="Apple SD Gothic Neo"/>
+              </w:rPr>
+              <w:t xml:space="preserve">UI </w:t>
+            </w:r>
+            <w:r>
+              <w:rPr>
+                <w:rFonts w:ascii="Apple SD Gothic Neo" w:eastAsia="Apple SD Gothic Neo" w:hAnsi="Apple SD Gothic Neo" w:hint="eastAsia"/>
+              </w:rPr>
+              <w:t>구성 진행 중</w:t>
+            </w:r>
+          </w:p>
+          <w:p>
+            <w:pPr>
+              <w:rPr>
+                <w:rFonts w:ascii="Apple SD Gothic Neo" w:eastAsia="Apple SD Gothic Neo" w:hAnsi="Apple SD Gothic Neo"/>
               </w:rPr>
             </w:pPr>
           </w:p>
@@ -431,15 +2365,148 @@
             <w:pPr>
               <w:rPr>
                 <w:rFonts w:ascii="Apple SD Gothic Neo" w:eastAsia="Apple SD Gothic Neo" w:hAnsi="Apple SD Gothic Neo"/>
-                <w:lang w:eastAsia="ko-KR"/>
-              </w:rPr>
-            </w:pPr>
+              </w:rPr>
+            </w:pPr>
+            <w:r>
+              <w:rPr>
+                <w:rFonts w:ascii="Apple SD Gothic Neo" w:eastAsia="Apple SD Gothic Neo" w:hAnsi="Apple SD Gothic Neo" w:hint="eastAsia"/>
+              </w:rPr>
+              <w:t>-</w:t>
+            </w:r>
+            <w:r>
+              <w:rPr>
+                <w:rFonts w:ascii="Apple SD Gothic Neo" w:eastAsia="Apple SD Gothic Neo" w:hAnsi="Apple SD Gothic Neo" w:hint="eastAsia"/>
+              </w:rPr>
+              <w:t xml:space="preserve"> </w:t>
+            </w:r>
+            <w:r>
+              <w:rPr>
+                <w:rFonts w:ascii="Apple SD Gothic Neo" w:eastAsia="Apple SD Gothic Neo" w:hAnsi="Apple SD Gothic Neo"/>
+              </w:rPr>
+              <w:t xml:space="preserve">UI </w:t>
+            </w:r>
+            <w:r>
+              <w:rPr>
+                <w:rFonts w:ascii="Apple SD Gothic Neo" w:eastAsia="Apple SD Gothic Neo" w:hAnsi="Apple SD Gothic Neo" w:hint="eastAsia"/>
+              </w:rPr>
+              <w:t>설계 진행</w:t>
+            </w:r>
+            <w:r>
+              <w:rPr>
+                <w:rFonts w:ascii="Apple SD Gothic Neo" w:eastAsia="Apple SD Gothic Neo" w:hAnsi="Apple SD Gothic Neo" w:hint="eastAsia"/>
+              </w:rPr>
+              <w:t xml:space="preserve"> </w:t>
+            </w:r>
+            <w:r>
+              <w:rPr>
+                <w:rFonts w:ascii="Apple SD Gothic Neo" w:eastAsia="Apple SD Gothic Neo" w:hAnsi="Apple SD Gothic Neo"/>
+              </w:rPr>
+              <w:t>(</w:t>
+            </w:r>
+            <w:r>
+              <w:rPr>
+                <w:rFonts w:ascii="Apple SD Gothic Neo" w:eastAsia="Apple SD Gothic Neo" w:hAnsi="Apple SD Gothic Neo" w:hint="eastAsia"/>
+              </w:rPr>
+              <w:t>뷰어S</w:t>
+            </w:r>
+            <w:r>
+              <w:rPr>
+                <w:rFonts w:ascii="Apple SD Gothic Neo" w:eastAsia="Apple SD Gothic Neo" w:hAnsi="Apple SD Gothic Neo"/>
+              </w:rPr>
+              <w:t>W)</w:t>
+            </w:r>
+          </w:p>
+          <w:p>
+            <w:pPr>
+              <w:rPr>
+                <w:rFonts w:ascii="Apple SD Gothic Neo" w:eastAsia="Apple SD Gothic Neo" w:hAnsi="Apple SD Gothic Neo"/>
+              </w:rPr>
+            </w:pPr>
+            <w:r>
+              <w:rPr>
+                <w:rFonts w:ascii="Apple SD Gothic Neo" w:eastAsia="Apple SD Gothic Neo" w:hAnsi="Apple SD Gothic Neo" w:hint="eastAsia"/>
+              </w:rPr>
+              <w:t>-</w:t>
+            </w:r>
+            <w:r>
+              <w:rPr>
+                <w:rFonts w:ascii="Apple SD Gothic Neo" w:eastAsia="Apple SD Gothic Neo" w:hAnsi="Apple SD Gothic Neo"/>
+              </w:rPr>
+              <w:t xml:space="preserve"> </w:t>
+            </w:r>
+            <w:r>
+              <w:rPr>
+                <w:rFonts w:ascii="Apple SD Gothic Neo" w:eastAsia="Apple SD Gothic Neo" w:hAnsi="Apple SD Gothic Neo" w:hint="eastAsia"/>
+              </w:rPr>
+              <w:t xml:space="preserve">이미지 불러오기 기능 구현 </w:t>
+            </w:r>
+            <w:r>
+              <w:rPr>
+                <w:rFonts w:ascii="Apple SD Gothic Neo" w:eastAsia="Apple SD Gothic Neo" w:hAnsi="Apple SD Gothic Neo"/>
+              </w:rPr>
+              <w:t>(</w:t>
+            </w:r>
+            <w:r>
+              <w:rPr>
+                <w:rFonts w:ascii="Apple SD Gothic Neo" w:eastAsia="Apple SD Gothic Neo" w:hAnsi="Apple SD Gothic Neo" w:hint="eastAsia"/>
+              </w:rPr>
+              <w:t>뷰어S</w:t>
+            </w:r>
+            <w:r>
+              <w:rPr>
+                <w:rFonts w:ascii="Apple SD Gothic Neo" w:eastAsia="Apple SD Gothic Neo" w:hAnsi="Apple SD Gothic Neo"/>
+              </w:rPr>
+              <w:t>W)</w:t>
+            </w:r>
+          </w:p>
+          <w:p>
+            <w:pPr>
+              <w:rPr>
+                <w:rFonts w:ascii="Apple SD Gothic Neo" w:eastAsia="Apple SD Gothic Neo" w:hAnsi="Apple SD Gothic Neo"/>
+              </w:rPr>
+            </w:pPr>
+            <w:r>
+              <w:rPr>
+                <w:rFonts w:ascii="Apple SD Gothic Neo" w:eastAsia="Apple SD Gothic Neo" w:hAnsi="Apple SD Gothic Neo" w:hint="eastAsia"/>
+              </w:rPr>
+              <w:t>-</w:t>
+            </w:r>
+            <w:r>
+              <w:rPr>
+                <w:rFonts w:ascii="Apple SD Gothic Neo" w:eastAsia="Apple SD Gothic Neo" w:hAnsi="Apple SD Gothic Neo"/>
+              </w:rPr>
+              <w:t xml:space="preserve"> </w:t>
+            </w:r>
+            <w:r>
+              <w:rPr>
+                <w:rFonts w:ascii="Apple SD Gothic Neo" w:eastAsia="Apple SD Gothic Neo" w:hAnsi="Apple SD Gothic Neo" w:hint="eastAsia"/>
+              </w:rPr>
+              <w:t xml:space="preserve">줌 인/아웃 기능 구현 진행 </w:t>
+            </w:r>
+            <w:r>
+              <w:rPr>
+                <w:rFonts w:ascii="Apple SD Gothic Neo" w:eastAsia="Apple SD Gothic Neo" w:hAnsi="Apple SD Gothic Neo"/>
+              </w:rPr>
+              <w:t>(</w:t>
+            </w:r>
+            <w:r>
+              <w:rPr>
+                <w:rFonts w:ascii="Apple SD Gothic Neo" w:eastAsia="Apple SD Gothic Neo" w:hAnsi="Apple SD Gothic Neo" w:hint="eastAsia"/>
+              </w:rPr>
+              <w:t>뷰어S</w:t>
+            </w:r>
+            <w:r>
+              <w:rPr>
+                <w:rFonts w:ascii="Apple SD Gothic Neo" w:eastAsia="Apple SD Gothic Neo" w:hAnsi="Apple SD Gothic Neo"/>
+              </w:rPr>
+              <w:t>W)</w:t>
+            </w:r>
           </w:p>
         </w:tc>
       </w:tr>
       <w:tr>
         <w:trPr>
-          <w:trHeight w:val="941"/>
+          <w:trHeight w:val="1228"/>
         </w:trPr>
         <w:tc>
           <w:tcPr>
@@ -454,7 +2521,6 @@
                 <w:rFonts w:ascii="Apple SD Gothic Neo" w:eastAsia="Apple SD Gothic Neo" w:hAnsi="Apple SD Gothic Neo"/>
                 <w:b/>
                 <w:bCs/>
-                <w:lang w:eastAsia="ko-KR"/>
               </w:rPr>
             </w:pPr>
             <w:r>
@@ -462,7 +2528,6 @@
                 <w:rFonts w:ascii="Apple SD Gothic Neo" w:eastAsia="Apple SD Gothic Neo" w:hAnsi="Apple SD Gothic Neo" w:hint="eastAsia"/>
                 <w:b/>
                 <w:bCs/>
-                <w:lang w:eastAsia="ko-KR"/>
               </w:rPr>
               <w:t>특이사항</w:t>
             </w:r>
@@ -476,7 +2541,6 @@
             <w:pPr>
               <w:rPr>
                 <w:rFonts w:ascii="Apple SD Gothic Neo" w:eastAsia="Apple SD Gothic Neo" w:hAnsi="Apple SD Gothic Neo"/>
-                <w:lang w:eastAsia="ko-KR"/>
               </w:rPr>
             </w:pPr>
           </w:p>
@@ -489,7 +2553,6 @@
             <w:pPr>
               <w:rPr>
                 <w:rFonts w:ascii="Apple SD Gothic Neo" w:eastAsia="Apple SD Gothic Neo" w:hAnsi="Apple SD Gothic Neo"/>
-                <w:lang w:eastAsia="ko-KR"/>
               </w:rPr>
             </w:pPr>
           </w:p>
@@ -499,8 +2562,7 @@
     <w:p>
       <w:pPr>
         <w:rPr>
-          <w:rFonts w:ascii="Apple SD Gothic Neo" w:eastAsia="Apple SD Gothic Neo" w:hAnsi="Apple SD Gothic Neo" w:hint="eastAsia"/>
-          <w:lang w:eastAsia="ko-KR"/>
+          <w:rFonts w:ascii="Apple SD Gothic Neo" w:eastAsia="Apple SD Gothic Neo" w:hAnsi="Apple SD Gothic Neo"/>
         </w:rPr>
       </w:pPr>
     </w:p>
@@ -514,6 +2576,931 @@
 </w:document>
 </file>
 
+<file path=word/numbering.xml><?xml version="1.0" encoding="utf-8"?>
+<w:numbering xmlns:wpc="http://schemas.microsoft.com/office/word/2010/wordprocessingCanvas" xmlns:cx="http://schemas.microsoft.com/office/drawing/2014/chartex" xmlns:cx1="http://schemas.microsoft.com/office/drawing/2015/9/8/chartex" xmlns:cx2="http://schemas.microsoft.com/office/drawing/2015/10/21/chartex" xmlns:cx3="http://schemas.microsoft.com/office/drawing/2016/5/9/chartex" xmlns:cx4="http://schemas.microsoft.com/office/drawing/2016/5/10/chartex" xmlns:cx5="http://schemas.microsoft.com/office/drawing/2016/5/11/chartex" xmlns:cx6="http://schemas.microsoft.com/office/drawing/2016/5/12/chartex" xmlns:cx7="http://schemas.microsoft.com/office/drawing/2016/5/13/chartex" xmlns:cx8="http://schemas.microsoft.com/office/drawing/2016/5/14/chartex" xmlns:mc="http://schemas.openxmlformats.org/markup-compatibility/2006" xmlns:aink="http://schemas.microsoft.com/office/drawing/2016/ink" xmlns:am3d="http://schemas.microsoft.com/office/drawing/2017/model3d" xmlns:o="urn:schemas-microsoft-com:office:office" xmlns:oel="http://schemas.microsoft.com/office/2019/extlst" xmlns:r="http://schemas.openxmlformats.org/officeDocument/2006/relationships" xmlns:m="http://schemas.openxmlformats.org/officeDocument/2006/math" xmlns:v="urn:schemas-microsoft-com:vml" xmlns:wp14="http://schemas.microsoft.com/office/word/2010/wordprocessingDrawing" xmlns:wp="http://schemas.openxmlformats.org/drawingml/2006/wordprocessingDrawing" xmlns:w10="urn:schemas-microsoft-com:office:word" xmlns:w="http://schemas.openxmlformats.org/wordprocessingml/2006/main" xmlns:w14="http://schemas.microsoft.com/office/word/2010/wordml" xmlns:w15="http://schemas.microsoft.com/office/word/2012/wordml" xmlns:w16cex="http://schemas.microsoft.com/office/word/2018/wordml/cex" xmlns:w16cid="http://schemas.microsoft.com/office/word/2016/wordml/cid" xmlns:w16="http://schemas.microsoft.com/office/word/2018/wordml" xmlns:w16sdtdh="http://schemas.microsoft.com/office/word/2020/wordml/sdtdatahash" xmlns:w16se="http://schemas.microsoft.com/office/word/2015/wordml/symex" xmlns:wpg="http://schemas.microsoft.com/office/word/2010/wordprocessingGroup" xmlns:wpi="http://schemas.microsoft.com/office/word/2010/wordprocessingInk" xmlns:wne="http://schemas.microsoft.com/office/word/2006/wordml" xmlns:wps="http://schemas.microsoft.com/office/word/2010/wordprocessingShape" mc:Ignorable="w14 w15 w16se w16cid w16 w16cex w16sdtdh wp14">
+  <w:abstractNum w:abstractNumId="0" w15:restartNumberingAfterBreak="0">
+    <w:nsid w:val="055073FB"/>
+    <w:multiLevelType w:val="hybridMultilevel"/>
+    <w:tmpl w:val="B022A44A"/>
+    <w:lvl w:ilvl="0" w:tplc="8912E31E">
+      <w:numFmt w:val="bullet"/>
+      <w:lvlText w:val="-"/>
+      <w:lvlJc w:val="left"/>
+      <w:pPr>
+        <w:ind w:left="760" w:hanging="360"/>
+      </w:pPr>
+      <w:rPr>
+        <w:rFonts w:ascii="Apple SD Gothic Neo" w:eastAsia="Apple SD Gothic Neo" w:hAnsi="Apple SD Gothic Neo" w:cstheme="minorBidi" w:hint="eastAsia"/>
+      </w:rPr>
+    </w:lvl>
+    <w:lvl w:ilvl="1" w:tplc="04090003" w:tentative="1">
+      <w:start w:val="1"/>
+      <w:numFmt w:val="bullet"/>
+      <w:lvlText w:val=""/>
+      <w:lvlJc w:val="left"/>
+      <w:pPr>
+        <w:ind w:left="1200" w:hanging="400"/>
+      </w:pPr>
+      <w:rPr>
+        <w:rFonts w:ascii="Wingdings" w:hAnsi="Wingdings" w:hint="default"/>
+      </w:rPr>
+    </w:lvl>
+    <w:lvl w:ilvl="2" w:tplc="04090005" w:tentative="1">
+      <w:start w:val="1"/>
+      <w:numFmt w:val="bullet"/>
+      <w:lvlText w:val=""/>
+      <w:lvlJc w:val="left"/>
+      <w:pPr>
+        <w:ind w:left="1600" w:hanging="400"/>
+      </w:pPr>
+      <w:rPr>
+        <w:rFonts w:ascii="Wingdings" w:hAnsi="Wingdings" w:hint="default"/>
+      </w:rPr>
+    </w:lvl>
+    <w:lvl w:ilvl="3" w:tplc="04090001" w:tentative="1">
+      <w:start w:val="1"/>
+      <w:numFmt w:val="bullet"/>
+      <w:lvlText w:val=""/>
+      <w:lvlJc w:val="left"/>
+      <w:pPr>
+        <w:ind w:left="2000" w:hanging="400"/>
+      </w:pPr>
+      <w:rPr>
+        <w:rFonts w:ascii="Wingdings" w:hAnsi="Wingdings" w:hint="default"/>
+      </w:rPr>
+    </w:lvl>
+    <w:lvl w:ilvl="4" w:tplc="04090003" w:tentative="1">
+      <w:start w:val="1"/>
+      <w:numFmt w:val="bullet"/>
+      <w:lvlText w:val=""/>
+      <w:lvlJc w:val="left"/>
+      <w:pPr>
+        <w:ind w:left="2400" w:hanging="400"/>
+      </w:pPr>
+      <w:rPr>
+        <w:rFonts w:ascii="Wingdings" w:hAnsi="Wingdings" w:hint="default"/>
+      </w:rPr>
+    </w:lvl>
+    <w:lvl w:ilvl="5" w:tplc="04090005" w:tentative="1">
+      <w:start w:val="1"/>
+      <w:numFmt w:val="bullet"/>
+      <w:lvlText w:val=""/>
+      <w:lvlJc w:val="left"/>
+      <w:pPr>
+        <w:ind w:left="2800" w:hanging="400"/>
+      </w:pPr>
+      <w:rPr>
+        <w:rFonts w:ascii="Wingdings" w:hAnsi="Wingdings" w:hint="default"/>
+      </w:rPr>
+    </w:lvl>
+    <w:lvl w:ilvl="6" w:tplc="04090001" w:tentative="1">
+      <w:start w:val="1"/>
+      <w:numFmt w:val="bullet"/>
+      <w:lvlText w:val=""/>
+      <w:lvlJc w:val="left"/>
+      <w:pPr>
+        <w:ind w:left="3200" w:hanging="400"/>
+      </w:pPr>
+      <w:rPr>
+        <w:rFonts w:ascii="Wingdings" w:hAnsi="Wingdings" w:hint="default"/>
+      </w:rPr>
+    </w:lvl>
+    <w:lvl w:ilvl="7" w:tplc="04090003" w:tentative="1">
+      <w:start w:val="1"/>
+      <w:numFmt w:val="bullet"/>
+      <w:lvlText w:val=""/>
+      <w:lvlJc w:val="left"/>
+      <w:pPr>
+        <w:ind w:left="3600" w:hanging="400"/>
+      </w:pPr>
+      <w:rPr>
+        <w:rFonts w:ascii="Wingdings" w:hAnsi="Wingdings" w:hint="default"/>
+      </w:rPr>
+    </w:lvl>
+    <w:lvl w:ilvl="8" w:tplc="04090005" w:tentative="1">
+      <w:start w:val="1"/>
+      <w:numFmt w:val="bullet"/>
+      <w:lvlText w:val=""/>
+      <w:lvlJc w:val="left"/>
+      <w:pPr>
+        <w:ind w:left="4000" w:hanging="400"/>
+      </w:pPr>
+      <w:rPr>
+        <w:rFonts w:ascii="Wingdings" w:hAnsi="Wingdings" w:hint="default"/>
+      </w:rPr>
+    </w:lvl>
+  </w:abstractNum>
+  <w:abstractNum w:abstractNumId="1" w15:restartNumberingAfterBreak="0">
+    <w:nsid w:val="1CD70878"/>
+    <w:multiLevelType w:val="hybridMultilevel"/>
+    <w:tmpl w:val="A99C5882"/>
+    <w:lvl w:ilvl="0" w:tplc="F0383E5C">
+      <w:numFmt w:val="bullet"/>
+      <w:lvlText w:val="-"/>
+      <w:lvlJc w:val="left"/>
+      <w:pPr>
+        <w:ind w:left="760" w:hanging="360"/>
+      </w:pPr>
+      <w:rPr>
+        <w:rFonts w:ascii="Apple SD Gothic Neo" w:eastAsia="Apple SD Gothic Neo" w:hAnsi="Apple SD Gothic Neo" w:cstheme="minorBidi" w:hint="eastAsia"/>
+      </w:rPr>
+    </w:lvl>
+    <w:lvl w:ilvl="1" w:tplc="04090003" w:tentative="1">
+      <w:start w:val="1"/>
+      <w:numFmt w:val="bullet"/>
+      <w:lvlText w:val=""/>
+      <w:lvlJc w:val="left"/>
+      <w:pPr>
+        <w:ind w:left="1200" w:hanging="400"/>
+      </w:pPr>
+      <w:rPr>
+        <w:rFonts w:ascii="Wingdings" w:hAnsi="Wingdings" w:hint="default"/>
+      </w:rPr>
+    </w:lvl>
+    <w:lvl w:ilvl="2" w:tplc="04090005" w:tentative="1">
+      <w:start w:val="1"/>
+      <w:numFmt w:val="bullet"/>
+      <w:lvlText w:val=""/>
+      <w:lvlJc w:val="left"/>
+      <w:pPr>
+        <w:ind w:left="1600" w:hanging="400"/>
+      </w:pPr>
+      <w:rPr>
+        <w:rFonts w:ascii="Wingdings" w:hAnsi="Wingdings" w:hint="default"/>
+      </w:rPr>
+    </w:lvl>
+    <w:lvl w:ilvl="3" w:tplc="04090001" w:tentative="1">
+      <w:start w:val="1"/>
+      <w:numFmt w:val="bullet"/>
+      <w:lvlText w:val=""/>
+      <w:lvlJc w:val="left"/>
+      <w:pPr>
+        <w:ind w:left="2000" w:hanging="400"/>
+      </w:pPr>
+      <w:rPr>
+        <w:rFonts w:ascii="Wingdings" w:hAnsi="Wingdings" w:hint="default"/>
+      </w:rPr>
+    </w:lvl>
+    <w:lvl w:ilvl="4" w:tplc="04090003" w:tentative="1">
+      <w:start w:val="1"/>
+      <w:numFmt w:val="bullet"/>
+      <w:lvlText w:val=""/>
+      <w:lvlJc w:val="left"/>
+      <w:pPr>
+        <w:ind w:left="2400" w:hanging="400"/>
+      </w:pPr>
+      <w:rPr>
+        <w:rFonts w:ascii="Wingdings" w:hAnsi="Wingdings" w:hint="default"/>
+      </w:rPr>
+    </w:lvl>
+    <w:lvl w:ilvl="5" w:tplc="04090005" w:tentative="1">
+      <w:start w:val="1"/>
+      <w:numFmt w:val="bullet"/>
+      <w:lvlText w:val=""/>
+      <w:lvlJc w:val="left"/>
+      <w:pPr>
+        <w:ind w:left="2800" w:hanging="400"/>
+      </w:pPr>
+      <w:rPr>
+        <w:rFonts w:ascii="Wingdings" w:hAnsi="Wingdings" w:hint="default"/>
+      </w:rPr>
+    </w:lvl>
+    <w:lvl w:ilvl="6" w:tplc="04090001" w:tentative="1">
+      <w:start w:val="1"/>
+      <w:numFmt w:val="bullet"/>
+      <w:lvlText w:val=""/>
+      <w:lvlJc w:val="left"/>
+      <w:pPr>
+        <w:ind w:left="3200" w:hanging="400"/>
+      </w:pPr>
+      <w:rPr>
+        <w:rFonts w:ascii="Wingdings" w:hAnsi="Wingdings" w:hint="default"/>
+      </w:rPr>
+    </w:lvl>
+    <w:lvl w:ilvl="7" w:tplc="04090003" w:tentative="1">
+      <w:start w:val="1"/>
+      <w:numFmt w:val="bullet"/>
+      <w:lvlText w:val=""/>
+      <w:lvlJc w:val="left"/>
+      <w:pPr>
+        <w:ind w:left="3600" w:hanging="400"/>
+      </w:pPr>
+      <w:rPr>
+        <w:rFonts w:ascii="Wingdings" w:hAnsi="Wingdings" w:hint="default"/>
+      </w:rPr>
+    </w:lvl>
+    <w:lvl w:ilvl="8" w:tplc="04090005" w:tentative="1">
+      <w:start w:val="1"/>
+      <w:numFmt w:val="bullet"/>
+      <w:lvlText w:val=""/>
+      <w:lvlJc w:val="left"/>
+      <w:pPr>
+        <w:ind w:left="4000" w:hanging="400"/>
+      </w:pPr>
+      <w:rPr>
+        <w:rFonts w:ascii="Wingdings" w:hAnsi="Wingdings" w:hint="default"/>
+      </w:rPr>
+    </w:lvl>
+  </w:abstractNum>
+  <w:abstractNum w:abstractNumId="2" w15:restartNumberingAfterBreak="0">
+    <w:nsid w:val="28186272"/>
+    <w:multiLevelType w:val="hybridMultilevel"/>
+    <w:tmpl w:val="91DA0362"/>
+    <w:lvl w:ilvl="0" w:tplc="63BA31BE">
+      <w:numFmt w:val="bullet"/>
+      <w:lvlText w:val="-"/>
+      <w:lvlJc w:val="left"/>
+      <w:pPr>
+        <w:ind w:left="760" w:hanging="360"/>
+      </w:pPr>
+      <w:rPr>
+        <w:rFonts w:ascii="Apple SD Gothic Neo" w:eastAsia="Apple SD Gothic Neo" w:hAnsi="Apple SD Gothic Neo" w:cstheme="minorBidi" w:hint="eastAsia"/>
+      </w:rPr>
+    </w:lvl>
+    <w:lvl w:ilvl="1" w:tplc="04090003" w:tentative="1">
+      <w:start w:val="1"/>
+      <w:numFmt w:val="bullet"/>
+      <w:lvlText w:val=""/>
+      <w:lvlJc w:val="left"/>
+      <w:pPr>
+        <w:ind w:left="1200" w:hanging="400"/>
+      </w:pPr>
+      <w:rPr>
+        <w:rFonts w:ascii="Wingdings" w:hAnsi="Wingdings" w:hint="default"/>
+      </w:rPr>
+    </w:lvl>
+    <w:lvl w:ilvl="2" w:tplc="04090005" w:tentative="1">
+      <w:start w:val="1"/>
+      <w:numFmt w:val="bullet"/>
+      <w:lvlText w:val=""/>
+      <w:lvlJc w:val="left"/>
+      <w:pPr>
+        <w:ind w:left="1600" w:hanging="400"/>
+      </w:pPr>
+      <w:rPr>
+        <w:rFonts w:ascii="Wingdings" w:hAnsi="Wingdings" w:hint="default"/>
+      </w:rPr>
+    </w:lvl>
+    <w:lvl w:ilvl="3" w:tplc="04090001" w:tentative="1">
+      <w:start w:val="1"/>
+      <w:numFmt w:val="bullet"/>
+      <w:lvlText w:val=""/>
+      <w:lvlJc w:val="left"/>
+      <w:pPr>
+        <w:ind w:left="2000" w:hanging="400"/>
+      </w:pPr>
+      <w:rPr>
+        <w:rFonts w:ascii="Wingdings" w:hAnsi="Wingdings" w:hint="default"/>
+      </w:rPr>
+    </w:lvl>
+    <w:lvl w:ilvl="4" w:tplc="04090003" w:tentative="1">
+      <w:start w:val="1"/>
+      <w:numFmt w:val="bullet"/>
+      <w:lvlText w:val=""/>
+      <w:lvlJc w:val="left"/>
+      <w:pPr>
+        <w:ind w:left="2400" w:hanging="400"/>
+      </w:pPr>
+      <w:rPr>
+        <w:rFonts w:ascii="Wingdings" w:hAnsi="Wingdings" w:hint="default"/>
+      </w:rPr>
+    </w:lvl>
+    <w:lvl w:ilvl="5" w:tplc="04090005" w:tentative="1">
+      <w:start w:val="1"/>
+      <w:numFmt w:val="bullet"/>
+      <w:lvlText w:val=""/>
+      <w:lvlJc w:val="left"/>
+      <w:pPr>
+        <w:ind w:left="2800" w:hanging="400"/>
+      </w:pPr>
+      <w:rPr>
+        <w:rFonts w:ascii="Wingdings" w:hAnsi="Wingdings" w:hint="default"/>
+      </w:rPr>
+    </w:lvl>
+    <w:lvl w:ilvl="6" w:tplc="04090001" w:tentative="1">
+      <w:start w:val="1"/>
+      <w:numFmt w:val="bullet"/>
+      <w:lvlText w:val=""/>
+      <w:lvlJc w:val="left"/>
+      <w:pPr>
+        <w:ind w:left="3200" w:hanging="400"/>
+      </w:pPr>
+      <w:rPr>
+        <w:rFonts w:ascii="Wingdings" w:hAnsi="Wingdings" w:hint="default"/>
+      </w:rPr>
+    </w:lvl>
+    <w:lvl w:ilvl="7" w:tplc="04090003" w:tentative="1">
+      <w:start w:val="1"/>
+      <w:numFmt w:val="bullet"/>
+      <w:lvlText w:val=""/>
+      <w:lvlJc w:val="left"/>
+      <w:pPr>
+        <w:ind w:left="3600" w:hanging="400"/>
+      </w:pPr>
+      <w:rPr>
+        <w:rFonts w:ascii="Wingdings" w:hAnsi="Wingdings" w:hint="default"/>
+      </w:rPr>
+    </w:lvl>
+    <w:lvl w:ilvl="8" w:tplc="04090005" w:tentative="1">
+      <w:start w:val="1"/>
+      <w:numFmt w:val="bullet"/>
+      <w:lvlText w:val=""/>
+      <w:lvlJc w:val="left"/>
+      <w:pPr>
+        <w:ind w:left="4000" w:hanging="400"/>
+      </w:pPr>
+      <w:rPr>
+        <w:rFonts w:ascii="Wingdings" w:hAnsi="Wingdings" w:hint="default"/>
+      </w:rPr>
+    </w:lvl>
+  </w:abstractNum>
+  <w:abstractNum w:abstractNumId="3" w15:restartNumberingAfterBreak="0">
+    <w:nsid w:val="2D486521"/>
+    <w:multiLevelType w:val="hybridMultilevel"/>
+    <w:tmpl w:val="4238AE44"/>
+    <w:lvl w:ilvl="0" w:tplc="EC32E7AC">
+      <w:numFmt w:val="bullet"/>
+      <w:lvlText w:val="-"/>
+      <w:lvlJc w:val="left"/>
+      <w:pPr>
+        <w:ind w:left="760" w:hanging="360"/>
+      </w:pPr>
+      <w:rPr>
+        <w:rFonts w:ascii="Apple SD Gothic Neo" w:eastAsia="Apple SD Gothic Neo" w:hAnsi="Apple SD Gothic Neo" w:cstheme="minorBidi" w:hint="eastAsia"/>
+      </w:rPr>
+    </w:lvl>
+    <w:lvl w:ilvl="1" w:tplc="04090003" w:tentative="1">
+      <w:start w:val="1"/>
+      <w:numFmt w:val="bullet"/>
+      <w:lvlText w:val=""/>
+      <w:lvlJc w:val="left"/>
+      <w:pPr>
+        <w:ind w:left="1200" w:hanging="400"/>
+      </w:pPr>
+      <w:rPr>
+        <w:rFonts w:ascii="Wingdings" w:hAnsi="Wingdings" w:hint="default"/>
+      </w:rPr>
+    </w:lvl>
+    <w:lvl w:ilvl="2" w:tplc="04090005" w:tentative="1">
+      <w:start w:val="1"/>
+      <w:numFmt w:val="bullet"/>
+      <w:lvlText w:val=""/>
+      <w:lvlJc w:val="left"/>
+      <w:pPr>
+        <w:ind w:left="1600" w:hanging="400"/>
+      </w:pPr>
+      <w:rPr>
+        <w:rFonts w:ascii="Wingdings" w:hAnsi="Wingdings" w:hint="default"/>
+      </w:rPr>
+    </w:lvl>
+    <w:lvl w:ilvl="3" w:tplc="04090001" w:tentative="1">
+      <w:start w:val="1"/>
+      <w:numFmt w:val="bullet"/>
+      <w:lvlText w:val=""/>
+      <w:lvlJc w:val="left"/>
+      <w:pPr>
+        <w:ind w:left="2000" w:hanging="400"/>
+      </w:pPr>
+      <w:rPr>
+        <w:rFonts w:ascii="Wingdings" w:hAnsi="Wingdings" w:hint="default"/>
+      </w:rPr>
+    </w:lvl>
+    <w:lvl w:ilvl="4" w:tplc="04090003" w:tentative="1">
+      <w:start w:val="1"/>
+      <w:numFmt w:val="bullet"/>
+      <w:lvlText w:val=""/>
+      <w:lvlJc w:val="left"/>
+      <w:pPr>
+        <w:ind w:left="2400" w:hanging="400"/>
+      </w:pPr>
+      <w:rPr>
+        <w:rFonts w:ascii="Wingdings" w:hAnsi="Wingdings" w:hint="default"/>
+      </w:rPr>
+    </w:lvl>
+    <w:lvl w:ilvl="5" w:tplc="04090005" w:tentative="1">
+      <w:start w:val="1"/>
+      <w:numFmt w:val="bullet"/>
+      <w:lvlText w:val=""/>
+      <w:lvlJc w:val="left"/>
+      <w:pPr>
+        <w:ind w:left="2800" w:hanging="400"/>
+      </w:pPr>
+      <w:rPr>
+        <w:rFonts w:ascii="Wingdings" w:hAnsi="Wingdings" w:hint="default"/>
+      </w:rPr>
+    </w:lvl>
+    <w:lvl w:ilvl="6" w:tplc="04090001" w:tentative="1">
+      <w:start w:val="1"/>
+      <w:numFmt w:val="bullet"/>
+      <w:lvlText w:val=""/>
+      <w:lvlJc w:val="left"/>
+      <w:pPr>
+        <w:ind w:left="3200" w:hanging="400"/>
+      </w:pPr>
+      <w:rPr>
+        <w:rFonts w:ascii="Wingdings" w:hAnsi="Wingdings" w:hint="default"/>
+      </w:rPr>
+    </w:lvl>
+    <w:lvl w:ilvl="7" w:tplc="04090003" w:tentative="1">
+      <w:start w:val="1"/>
+      <w:numFmt w:val="bullet"/>
+      <w:lvlText w:val=""/>
+      <w:lvlJc w:val="left"/>
+      <w:pPr>
+        <w:ind w:left="3600" w:hanging="400"/>
+      </w:pPr>
+      <w:rPr>
+        <w:rFonts w:ascii="Wingdings" w:hAnsi="Wingdings" w:hint="default"/>
+      </w:rPr>
+    </w:lvl>
+    <w:lvl w:ilvl="8" w:tplc="04090005" w:tentative="1">
+      <w:start w:val="1"/>
+      <w:numFmt w:val="bullet"/>
+      <w:lvlText w:val=""/>
+      <w:lvlJc w:val="left"/>
+      <w:pPr>
+        <w:ind w:left="4000" w:hanging="400"/>
+      </w:pPr>
+      <w:rPr>
+        <w:rFonts w:ascii="Wingdings" w:hAnsi="Wingdings" w:hint="default"/>
+      </w:rPr>
+    </w:lvl>
+  </w:abstractNum>
+  <w:abstractNum w:abstractNumId="4" w15:restartNumberingAfterBreak="0">
+    <w:nsid w:val="30545605"/>
+    <w:multiLevelType w:val="hybridMultilevel"/>
+    <w:tmpl w:val="A58446B0"/>
+    <w:lvl w:ilvl="0" w:tplc="3F7CEEE6">
+      <w:numFmt w:val="bullet"/>
+      <w:lvlText w:val="-"/>
+      <w:lvlJc w:val="left"/>
+      <w:pPr>
+        <w:ind w:left="760" w:hanging="360"/>
+      </w:pPr>
+      <w:rPr>
+        <w:rFonts w:ascii="Apple SD Gothic Neo" w:eastAsia="Apple SD Gothic Neo" w:hAnsi="Apple SD Gothic Neo" w:cstheme="minorBidi" w:hint="eastAsia"/>
+      </w:rPr>
+    </w:lvl>
+    <w:lvl w:ilvl="1" w:tplc="04090003" w:tentative="1">
+      <w:start w:val="1"/>
+      <w:numFmt w:val="bullet"/>
+      <w:lvlText w:val=""/>
+      <w:lvlJc w:val="left"/>
+      <w:pPr>
+        <w:ind w:left="1200" w:hanging="400"/>
+      </w:pPr>
+      <w:rPr>
+        <w:rFonts w:ascii="Wingdings" w:hAnsi="Wingdings" w:hint="default"/>
+      </w:rPr>
+    </w:lvl>
+    <w:lvl w:ilvl="2" w:tplc="04090005" w:tentative="1">
+      <w:start w:val="1"/>
+      <w:numFmt w:val="bullet"/>
+      <w:lvlText w:val=""/>
+      <w:lvlJc w:val="left"/>
+      <w:pPr>
+        <w:ind w:left="1600" w:hanging="400"/>
+      </w:pPr>
+      <w:rPr>
+        <w:rFonts w:ascii="Wingdings" w:hAnsi="Wingdings" w:hint="default"/>
+      </w:rPr>
+    </w:lvl>
+    <w:lvl w:ilvl="3" w:tplc="04090001" w:tentative="1">
+      <w:start w:val="1"/>
+      <w:numFmt w:val="bullet"/>
+      <w:lvlText w:val=""/>
+      <w:lvlJc w:val="left"/>
+      <w:pPr>
+        <w:ind w:left="2000" w:hanging="400"/>
+      </w:pPr>
+      <w:rPr>
+        <w:rFonts w:ascii="Wingdings" w:hAnsi="Wingdings" w:hint="default"/>
+      </w:rPr>
+    </w:lvl>
+    <w:lvl w:ilvl="4" w:tplc="04090003" w:tentative="1">
+      <w:start w:val="1"/>
+      <w:numFmt w:val="bullet"/>
+      <w:lvlText w:val=""/>
+      <w:lvlJc w:val="left"/>
+      <w:pPr>
+        <w:ind w:left="2400" w:hanging="400"/>
+      </w:pPr>
+      <w:rPr>
+        <w:rFonts w:ascii="Wingdings" w:hAnsi="Wingdings" w:hint="default"/>
+      </w:rPr>
+    </w:lvl>
+    <w:lvl w:ilvl="5" w:tplc="04090005" w:tentative="1">
+      <w:start w:val="1"/>
+      <w:numFmt w:val="bullet"/>
+      <w:lvlText w:val=""/>
+      <w:lvlJc w:val="left"/>
+      <w:pPr>
+        <w:ind w:left="2800" w:hanging="400"/>
+      </w:pPr>
+      <w:rPr>
+        <w:rFonts w:ascii="Wingdings" w:hAnsi="Wingdings" w:hint="default"/>
+      </w:rPr>
+    </w:lvl>
+    <w:lvl w:ilvl="6" w:tplc="04090001" w:tentative="1">
+      <w:start w:val="1"/>
+      <w:numFmt w:val="bullet"/>
+      <w:lvlText w:val=""/>
+      <w:lvlJc w:val="left"/>
+      <w:pPr>
+        <w:ind w:left="3200" w:hanging="400"/>
+      </w:pPr>
+      <w:rPr>
+        <w:rFonts w:ascii="Wingdings" w:hAnsi="Wingdings" w:hint="default"/>
+      </w:rPr>
+    </w:lvl>
+    <w:lvl w:ilvl="7" w:tplc="04090003" w:tentative="1">
+      <w:start w:val="1"/>
+      <w:numFmt w:val="bullet"/>
+      <w:lvlText w:val=""/>
+      <w:lvlJc w:val="left"/>
+      <w:pPr>
+        <w:ind w:left="3600" w:hanging="400"/>
+      </w:pPr>
+      <w:rPr>
+        <w:rFonts w:ascii="Wingdings" w:hAnsi="Wingdings" w:hint="default"/>
+      </w:rPr>
+    </w:lvl>
+    <w:lvl w:ilvl="8" w:tplc="04090005" w:tentative="1">
+      <w:start w:val="1"/>
+      <w:numFmt w:val="bullet"/>
+      <w:lvlText w:val=""/>
+      <w:lvlJc w:val="left"/>
+      <w:pPr>
+        <w:ind w:left="4000" w:hanging="400"/>
+      </w:pPr>
+      <w:rPr>
+        <w:rFonts w:ascii="Wingdings" w:hAnsi="Wingdings" w:hint="default"/>
+      </w:rPr>
+    </w:lvl>
+  </w:abstractNum>
+  <w:abstractNum w:abstractNumId="5" w15:restartNumberingAfterBreak="0">
+    <w:nsid w:val="4F1B0E63"/>
+    <w:multiLevelType w:val="hybridMultilevel"/>
+    <w:tmpl w:val="971CA036"/>
+    <w:lvl w:ilvl="0" w:tplc="9EC0DDB8">
+      <w:numFmt w:val="bullet"/>
+      <w:lvlText w:val="-"/>
+      <w:lvlJc w:val="left"/>
+      <w:pPr>
+        <w:ind w:left="760" w:hanging="360"/>
+      </w:pPr>
+      <w:rPr>
+        <w:rFonts w:ascii="Apple SD Gothic Neo" w:eastAsia="Apple SD Gothic Neo" w:hAnsi="Apple SD Gothic Neo" w:cstheme="minorBidi" w:hint="eastAsia"/>
+      </w:rPr>
+    </w:lvl>
+    <w:lvl w:ilvl="1" w:tplc="04090003" w:tentative="1">
+      <w:start w:val="1"/>
+      <w:numFmt w:val="bullet"/>
+      <w:lvlText w:val=""/>
+      <w:lvlJc w:val="left"/>
+      <w:pPr>
+        <w:ind w:left="1200" w:hanging="400"/>
+      </w:pPr>
+      <w:rPr>
+        <w:rFonts w:ascii="Wingdings" w:hAnsi="Wingdings" w:hint="default"/>
+      </w:rPr>
+    </w:lvl>
+    <w:lvl w:ilvl="2" w:tplc="04090005" w:tentative="1">
+      <w:start w:val="1"/>
+      <w:numFmt w:val="bullet"/>
+      <w:lvlText w:val=""/>
+      <w:lvlJc w:val="left"/>
+      <w:pPr>
+        <w:ind w:left="1600" w:hanging="400"/>
+      </w:pPr>
+      <w:rPr>
+        <w:rFonts w:ascii="Wingdings" w:hAnsi="Wingdings" w:hint="default"/>
+      </w:rPr>
+    </w:lvl>
+    <w:lvl w:ilvl="3" w:tplc="04090001" w:tentative="1">
+      <w:start w:val="1"/>
+      <w:numFmt w:val="bullet"/>
+      <w:lvlText w:val=""/>
+      <w:lvlJc w:val="left"/>
+      <w:pPr>
+        <w:ind w:left="2000" w:hanging="400"/>
+      </w:pPr>
+      <w:rPr>
+        <w:rFonts w:ascii="Wingdings" w:hAnsi="Wingdings" w:hint="default"/>
+      </w:rPr>
+    </w:lvl>
+    <w:lvl w:ilvl="4" w:tplc="04090003" w:tentative="1">
+      <w:start w:val="1"/>
+      <w:numFmt w:val="bullet"/>
+      <w:lvlText w:val=""/>
+      <w:lvlJc w:val="left"/>
+      <w:pPr>
+        <w:ind w:left="2400" w:hanging="400"/>
+      </w:pPr>
+      <w:rPr>
+        <w:rFonts w:ascii="Wingdings" w:hAnsi="Wingdings" w:hint="default"/>
+      </w:rPr>
+    </w:lvl>
+    <w:lvl w:ilvl="5" w:tplc="04090005" w:tentative="1">
+      <w:start w:val="1"/>
+      <w:numFmt w:val="bullet"/>
+      <w:lvlText w:val=""/>
+      <w:lvlJc w:val="left"/>
+      <w:pPr>
+        <w:ind w:left="2800" w:hanging="400"/>
+      </w:pPr>
+      <w:rPr>
+        <w:rFonts w:ascii="Wingdings" w:hAnsi="Wingdings" w:hint="default"/>
+      </w:rPr>
+    </w:lvl>
+    <w:lvl w:ilvl="6" w:tplc="04090001" w:tentative="1">
+      <w:start w:val="1"/>
+      <w:numFmt w:val="bullet"/>
+      <w:lvlText w:val=""/>
+      <w:lvlJc w:val="left"/>
+      <w:pPr>
+        <w:ind w:left="3200" w:hanging="400"/>
+      </w:pPr>
+      <w:rPr>
+        <w:rFonts w:ascii="Wingdings" w:hAnsi="Wingdings" w:hint="default"/>
+      </w:rPr>
+    </w:lvl>
+    <w:lvl w:ilvl="7" w:tplc="04090003" w:tentative="1">
+      <w:start w:val="1"/>
+      <w:numFmt w:val="bullet"/>
+      <w:lvlText w:val=""/>
+      <w:lvlJc w:val="left"/>
+      <w:pPr>
+        <w:ind w:left="3600" w:hanging="400"/>
+      </w:pPr>
+      <w:rPr>
+        <w:rFonts w:ascii="Wingdings" w:hAnsi="Wingdings" w:hint="default"/>
+      </w:rPr>
+    </w:lvl>
+    <w:lvl w:ilvl="8" w:tplc="04090005" w:tentative="1">
+      <w:start w:val="1"/>
+      <w:numFmt w:val="bullet"/>
+      <w:lvlText w:val=""/>
+      <w:lvlJc w:val="left"/>
+      <w:pPr>
+        <w:ind w:left="4000" w:hanging="400"/>
+      </w:pPr>
+      <w:rPr>
+        <w:rFonts w:ascii="Wingdings" w:hAnsi="Wingdings" w:hint="default"/>
+      </w:rPr>
+    </w:lvl>
+  </w:abstractNum>
+  <w:abstractNum w:abstractNumId="6" w15:restartNumberingAfterBreak="0">
+    <w:nsid w:val="759D69F1"/>
+    <w:multiLevelType w:val="hybridMultilevel"/>
+    <w:tmpl w:val="ABB026B2"/>
+    <w:lvl w:ilvl="0" w:tplc="2090959A">
+      <w:numFmt w:val="bullet"/>
+      <w:lvlText w:val="-"/>
+      <w:lvlJc w:val="left"/>
+      <w:pPr>
+        <w:ind w:left="760" w:hanging="360"/>
+      </w:pPr>
+      <w:rPr>
+        <w:rFonts w:ascii="Apple SD Gothic Neo" w:eastAsia="Apple SD Gothic Neo" w:hAnsi="Apple SD Gothic Neo" w:cstheme="minorBidi" w:hint="eastAsia"/>
+      </w:rPr>
+    </w:lvl>
+    <w:lvl w:ilvl="1" w:tplc="04090003" w:tentative="1">
+      <w:start w:val="1"/>
+      <w:numFmt w:val="bullet"/>
+      <w:lvlText w:val=""/>
+      <w:lvlJc w:val="left"/>
+      <w:pPr>
+        <w:ind w:left="1200" w:hanging="400"/>
+      </w:pPr>
+      <w:rPr>
+        <w:rFonts w:ascii="Wingdings" w:hAnsi="Wingdings" w:hint="default"/>
+      </w:rPr>
+    </w:lvl>
+    <w:lvl w:ilvl="2" w:tplc="04090005" w:tentative="1">
+      <w:start w:val="1"/>
+      <w:numFmt w:val="bullet"/>
+      <w:lvlText w:val=""/>
+      <w:lvlJc w:val="left"/>
+      <w:pPr>
+        <w:ind w:left="1600" w:hanging="400"/>
+      </w:pPr>
+      <w:rPr>
+        <w:rFonts w:ascii="Wingdings" w:hAnsi="Wingdings" w:hint="default"/>
+      </w:rPr>
+    </w:lvl>
+    <w:lvl w:ilvl="3" w:tplc="04090001" w:tentative="1">
+      <w:start w:val="1"/>
+      <w:numFmt w:val="bullet"/>
+      <w:lvlText w:val=""/>
+      <w:lvlJc w:val="left"/>
+      <w:pPr>
+        <w:ind w:left="2000" w:hanging="400"/>
+      </w:pPr>
+      <w:rPr>
+        <w:rFonts w:ascii="Wingdings" w:hAnsi="Wingdings" w:hint="default"/>
+      </w:rPr>
+    </w:lvl>
+    <w:lvl w:ilvl="4" w:tplc="04090003" w:tentative="1">
+      <w:start w:val="1"/>
+      <w:numFmt w:val="bullet"/>
+      <w:lvlText w:val=""/>
+      <w:lvlJc w:val="left"/>
+      <w:pPr>
+        <w:ind w:left="2400" w:hanging="400"/>
+      </w:pPr>
+      <w:rPr>
+        <w:rFonts w:ascii="Wingdings" w:hAnsi="Wingdings" w:hint="default"/>
+      </w:rPr>
+    </w:lvl>
+    <w:lvl w:ilvl="5" w:tplc="04090005" w:tentative="1">
+      <w:start w:val="1"/>
+      <w:numFmt w:val="bullet"/>
+      <w:lvlText w:val=""/>
+      <w:lvlJc w:val="left"/>
+      <w:pPr>
+        <w:ind w:left="2800" w:hanging="400"/>
+      </w:pPr>
+      <w:rPr>
+        <w:rFonts w:ascii="Wingdings" w:hAnsi="Wingdings" w:hint="default"/>
+      </w:rPr>
+    </w:lvl>
+    <w:lvl w:ilvl="6" w:tplc="04090001" w:tentative="1">
+      <w:start w:val="1"/>
+      <w:numFmt w:val="bullet"/>
+      <w:lvlText w:val=""/>
+      <w:lvlJc w:val="left"/>
+      <w:pPr>
+        <w:ind w:left="3200" w:hanging="400"/>
+      </w:pPr>
+      <w:rPr>
+        <w:rFonts w:ascii="Wingdings" w:hAnsi="Wingdings" w:hint="default"/>
+      </w:rPr>
+    </w:lvl>
+    <w:lvl w:ilvl="7" w:tplc="04090003" w:tentative="1">
+      <w:start w:val="1"/>
+      <w:numFmt w:val="bullet"/>
+      <w:lvlText w:val=""/>
+      <w:lvlJc w:val="left"/>
+      <w:pPr>
+        <w:ind w:left="3600" w:hanging="400"/>
+      </w:pPr>
+      <w:rPr>
+        <w:rFonts w:ascii="Wingdings" w:hAnsi="Wingdings" w:hint="default"/>
+      </w:rPr>
+    </w:lvl>
+    <w:lvl w:ilvl="8" w:tplc="04090005" w:tentative="1">
+      <w:start w:val="1"/>
+      <w:numFmt w:val="bullet"/>
+      <w:lvlText w:val=""/>
+      <w:lvlJc w:val="left"/>
+      <w:pPr>
+        <w:ind w:left="4000" w:hanging="400"/>
+      </w:pPr>
+      <w:rPr>
+        <w:rFonts w:ascii="Wingdings" w:hAnsi="Wingdings" w:hint="default"/>
+      </w:rPr>
+    </w:lvl>
+  </w:abstractNum>
+  <w:abstractNum w:abstractNumId="7" w15:restartNumberingAfterBreak="0">
+    <w:nsid w:val="7C62030A"/>
+    <w:multiLevelType w:val="hybridMultilevel"/>
+    <w:tmpl w:val="67F20F9E"/>
+    <w:lvl w:ilvl="0" w:tplc="FE4C70B0">
+      <w:numFmt w:val="bullet"/>
+      <w:lvlText w:val="-"/>
+      <w:lvlJc w:val="left"/>
+      <w:pPr>
+        <w:ind w:left="760" w:hanging="360"/>
+      </w:pPr>
+      <w:rPr>
+        <w:rFonts w:ascii="Apple SD Gothic Neo" w:eastAsia="Apple SD Gothic Neo" w:hAnsi="Apple SD Gothic Neo" w:cstheme="minorBidi" w:hint="eastAsia"/>
+      </w:rPr>
+    </w:lvl>
+    <w:lvl w:ilvl="1" w:tplc="04090003" w:tentative="1">
+      <w:start w:val="1"/>
+      <w:numFmt w:val="bullet"/>
+      <w:lvlText w:val=""/>
+      <w:lvlJc w:val="left"/>
+      <w:pPr>
+        <w:ind w:left="1200" w:hanging="400"/>
+      </w:pPr>
+      <w:rPr>
+        <w:rFonts w:ascii="Wingdings" w:hAnsi="Wingdings" w:hint="default"/>
+      </w:rPr>
+    </w:lvl>
+    <w:lvl w:ilvl="2" w:tplc="04090005" w:tentative="1">
+      <w:start w:val="1"/>
+      <w:numFmt w:val="bullet"/>
+      <w:lvlText w:val=""/>
+      <w:lvlJc w:val="left"/>
+      <w:pPr>
+        <w:ind w:left="1600" w:hanging="400"/>
+      </w:pPr>
+      <w:rPr>
+        <w:rFonts w:ascii="Wingdings" w:hAnsi="Wingdings" w:hint="default"/>
+      </w:rPr>
+    </w:lvl>
+    <w:lvl w:ilvl="3" w:tplc="04090001" w:tentative="1">
+      <w:start w:val="1"/>
+      <w:numFmt w:val="bullet"/>
+      <w:lvlText w:val=""/>
+      <w:lvlJc w:val="left"/>
+      <w:pPr>
+        <w:ind w:left="2000" w:hanging="400"/>
+      </w:pPr>
+      <w:rPr>
+        <w:rFonts w:ascii="Wingdings" w:hAnsi="Wingdings" w:hint="default"/>
+      </w:rPr>
+    </w:lvl>
+    <w:lvl w:ilvl="4" w:tplc="04090003" w:tentative="1">
+      <w:start w:val="1"/>
+      <w:numFmt w:val="bullet"/>
+      <w:lvlText w:val=""/>
+      <w:lvlJc w:val="left"/>
+      <w:pPr>
+        <w:ind w:left="2400" w:hanging="400"/>
+      </w:pPr>
+      <w:rPr>
+        <w:rFonts w:ascii="Wingdings" w:hAnsi="Wingdings" w:hint="default"/>
+      </w:rPr>
+    </w:lvl>
+    <w:lvl w:ilvl="5" w:tplc="04090005" w:tentative="1">
+      <w:start w:val="1"/>
+      <w:numFmt w:val="bullet"/>
+      <w:lvlText w:val=""/>
+      <w:lvlJc w:val="left"/>
+      <w:pPr>
+        <w:ind w:left="2800" w:hanging="400"/>
+      </w:pPr>
+      <w:rPr>
+        <w:rFonts w:ascii="Wingdings" w:hAnsi="Wingdings" w:hint="default"/>
+      </w:rPr>
+    </w:lvl>
+    <w:lvl w:ilvl="6" w:tplc="04090001" w:tentative="1">
+      <w:start w:val="1"/>
+      <w:numFmt w:val="bullet"/>
+      <w:lvlText w:val=""/>
+      <w:lvlJc w:val="left"/>
+      <w:pPr>
+        <w:ind w:left="3200" w:hanging="400"/>
+      </w:pPr>
+      <w:rPr>
+        <w:rFonts w:ascii="Wingdings" w:hAnsi="Wingdings" w:hint="default"/>
+      </w:rPr>
+    </w:lvl>
+    <w:lvl w:ilvl="7" w:tplc="04090003" w:tentative="1">
+      <w:start w:val="1"/>
+      <w:numFmt w:val="bullet"/>
+      <w:lvlText w:val=""/>
+      <w:lvlJc w:val="left"/>
+      <w:pPr>
+        <w:ind w:left="3600" w:hanging="400"/>
+      </w:pPr>
+      <w:rPr>
+        <w:rFonts w:ascii="Wingdings" w:hAnsi="Wingdings" w:hint="default"/>
+      </w:rPr>
+    </w:lvl>
+    <w:lvl w:ilvl="8" w:tplc="04090005" w:tentative="1">
+      <w:start w:val="1"/>
+      <w:numFmt w:val="bullet"/>
+      <w:lvlText w:val=""/>
+      <w:lvlJc w:val="left"/>
+      <w:pPr>
+        <w:ind w:left="4000" w:hanging="400"/>
+      </w:pPr>
+      <w:rPr>
+        <w:rFonts w:ascii="Wingdings" w:hAnsi="Wingdings" w:hint="default"/>
+      </w:rPr>
+    </w:lvl>
+  </w:abstractNum>
+  <w:num w:numId="1" w16cid:durableId="442461485">
+    <w:abstractNumId w:val="2"/>
+  </w:num>
+  <w:num w:numId="2" w16cid:durableId="953947476">
+    <w:abstractNumId w:val="7"/>
+  </w:num>
+  <w:num w:numId="3" w16cid:durableId="875854735">
+    <w:abstractNumId w:val="1"/>
+  </w:num>
+  <w:num w:numId="4" w16cid:durableId="4480199">
+    <w:abstractNumId w:val="3"/>
+  </w:num>
+  <w:num w:numId="5" w16cid:durableId="334575783">
+    <w:abstractNumId w:val="4"/>
+  </w:num>
+  <w:num w:numId="6" w16cid:durableId="439881852">
+    <w:abstractNumId w:val="6"/>
+  </w:num>
+  <w:num w:numId="7" w16cid:durableId="1183670033">
+    <w:abstractNumId w:val="5"/>
+  </w:num>
+  <w:num w:numId="8" w16cid:durableId="2132240258">
+    <w:abstractNumId w:val="0"/>
+  </w:num>
+</w:numbering>
+</file>
+
 <file path=word/styles.xml><?xml version="1.0" encoding="utf-8"?>
 <w:styles xmlns:mc="http://schemas.openxmlformats.org/markup-compatibility/2006" xmlns:r="http://schemas.openxmlformats.org/officeDocument/2006/relationships" xmlns:w="http://schemas.openxmlformats.org/wordprocessingml/2006/main" xmlns:w14="http://schemas.microsoft.com/office/word/2010/wordml" xmlns:w15="http://schemas.microsoft.com/office/word/2012/wordml" xmlns:w16cex="http://schemas.microsoft.com/office/word/2018/wordml/cex" xmlns:w16cid="http://schemas.microsoft.com/office/word/2016/wordml/cid" xmlns:w16="http://schemas.microsoft.com/office/word/2018/wordml" xmlns:w16sdtdh="http://schemas.microsoft.com/office/word/2020/wordml/sdtdatahash" xmlns:w16se="http://schemas.microsoft.com/office/word/2015/wordml/symex" mc:Ignorable="w14 w15 w16se w16cid w16 w16cex w16sdtdh">
   <w:docDefaults>
@@ -522,7 +3509,7 @@
         <w:rFonts w:asciiTheme="minorHAnsi" w:eastAsiaTheme="minorEastAsia" w:hAnsiTheme="minorHAnsi" w:cstheme="minorBidi"/>
         <w:kern w:val="2"/>
         <w:szCs w:val="24"/>
-        <w:lang w:val="en-US" w:bidi="ar-SA"/>
+        <w:lang w:val="en-US" w:eastAsia="ko-KR" w:bidi="ar-SA"/>
         <w14:ligatures w14:val="standardContextual"/>
       </w:rPr>
     </w:rPrDefault>
@@ -963,6 +3950,16 @@
       </w:tblBorders>
     </w:tblPr>
   </w:style>
+  <w:style w:type="paragraph" w:styleId="a4">
+    <w:name w:val="List Paragraph"/>
+    <w:basedOn w:val="a"/>
+    <w:uiPriority w:val="34"/>
+    <w:qFormat/>
+    <w:rsid w:val="00B16593"/>
+    <w:pPr>
+      <w:ind w:leftChars="400" w:left="800"/>
+    </w:pPr>
+  </w:style>
 </w:styles>
 </file>
 

</xml_diff>